<commit_message>
add placeholders for front-matter, and adjust page number index
</commit_message>
<xml_diff>
--- a/courses/data-science/resources/workbook/StudentWorkbook.docx
+++ b/courses/data-science/resources/workbook/StudentWorkbook.docx
@@ -14,12 +14,201 @@
           <w:szCs w:val="60"/>
         </w:rPr>
       </w:pPr>
-      <w:r>
+    </w:p>
+    <w:p>
+      <w:pPr>
+        <w:pStyle w:val="Body"/>
+        <w:spacing w:line="240" w:lineRule="auto"/>
+        <w:jc w:val="center"/>
+        <w:outlineLvl w:val="0"/>
         <w:rPr>
           <w:rFonts w:ascii="Century Gothic" w:hAnsi="Century Gothic"/>
           <w:sz w:val="60"/>
           <w:szCs w:val="60"/>
         </w:rPr>
+      </w:pPr>
+    </w:p>
+    <w:p>
+      <w:pPr>
+        <w:pStyle w:val="Body"/>
+        <w:spacing w:line="240" w:lineRule="auto"/>
+        <w:jc w:val="center"/>
+        <w:outlineLvl w:val="0"/>
+        <w:rPr>
+          <w:rFonts w:ascii="Century Gothic" w:hAnsi="Century Gothic"/>
+          <w:sz w:val="60"/>
+          <w:szCs w:val="60"/>
+        </w:rPr>
+      </w:pPr>
+    </w:p>
+    <w:p>
+      <w:pPr>
+        <w:pStyle w:val="Body"/>
+        <w:spacing w:line="240" w:lineRule="auto"/>
+        <w:jc w:val="center"/>
+        <w:outlineLvl w:val="0"/>
+        <w:rPr>
+          <w:rFonts w:ascii="Century Gothic" w:hAnsi="Century Gothic"/>
+          <w:sz w:val="60"/>
+          <w:szCs w:val="60"/>
+        </w:rPr>
+      </w:pPr>
+    </w:p>
+    <w:p>
+      <w:pPr>
+        <w:pStyle w:val="Body"/>
+        <w:spacing w:line="240" w:lineRule="auto"/>
+        <w:jc w:val="center"/>
+        <w:outlineLvl w:val="0"/>
+        <w:rPr>
+          <w:rFonts w:ascii="Century Gothic" w:hAnsi="Century Gothic"/>
+          <w:sz w:val="60"/>
+          <w:szCs w:val="60"/>
+        </w:rPr>
+      </w:pPr>
+    </w:p>
+    <w:p>
+      <w:pPr>
+        <w:pStyle w:val="Body"/>
+        <w:spacing w:line="240" w:lineRule="auto"/>
+        <w:jc w:val="center"/>
+        <w:outlineLvl w:val="0"/>
+        <w:rPr>
+          <w:rFonts w:ascii="Century Gothic" w:hAnsi="Century Gothic"/>
+          <w:sz w:val="60"/>
+          <w:szCs w:val="60"/>
+        </w:rPr>
+      </w:pPr>
+      <w:r>
+        <w:rPr>
+          <w:rFonts w:ascii="Century Gothic" w:hAnsi="Century Gothic"/>
+          <w:sz w:val="60"/>
+          <w:szCs w:val="60"/>
+        </w:rPr>
+        <w:t>Placeholder page for</w:t>
+      </w:r>
+    </w:p>
+    <w:p>
+      <w:pPr>
+        <w:pStyle w:val="Body"/>
+        <w:spacing w:line="240" w:lineRule="auto"/>
+        <w:jc w:val="center"/>
+        <w:outlineLvl w:val="0"/>
+        <w:rPr>
+          <w:rFonts w:ascii="Century Gothic" w:hAnsi="Century Gothic"/>
+          <w:sz w:val="60"/>
+          <w:szCs w:val="60"/>
+        </w:rPr>
+        <w:sectPr>
+          <w:headerReference w:type="default" r:id="rId7"/>
+          <w:footerReference w:type="even" r:id="rId8"/>
+          <w:footerReference w:type="default" r:id="rId9"/>
+          <w:pgSz w:w="12240" w:h="15840"/>
+          <w:pgMar w:top="1440" w:right="1440" w:bottom="1440" w:left="1440" w:header="173" w:footer="720" w:gutter="0"/>
+          <w:pgNumType w:start="1"/>
+          <w:cols w:space="720"/>
+          <w:docGrid w:linePitch="326"/>
+          <w:printerSettings r:id="rId10"/>
+        </w:sectPr>
+      </w:pPr>
+      <w:r>
+        <w:rPr>
+          <w:rFonts w:ascii="Century Gothic" w:hAnsi="Century Gothic"/>
+          <w:sz w:val="60"/>
+          <w:szCs w:val="60"/>
+        </w:rPr>
+        <w:t>Front-Cover</w:t>
+      </w:r>
+    </w:p>
+    <w:p>
+      <w:pPr>
+        <w:pStyle w:val="Body"/>
+        <w:spacing w:line="240" w:lineRule="auto"/>
+        <w:jc w:val="center"/>
+        <w:outlineLvl w:val="0"/>
+        <w:rPr>
+          <w:rFonts w:ascii="Century Gothic" w:hAnsi="Century Gothic"/>
+          <w:sz w:val="60"/>
+          <w:szCs w:val="60"/>
+        </w:rPr>
+      </w:pPr>
+      <w:r>
+        <w:rPr>
+          <w:rFonts w:ascii="Century Gothic" w:hAnsi="Century Gothic"/>
+          <w:sz w:val="60"/>
+          <w:szCs w:val="60"/>
+        </w:rPr>
+        <w:lastRenderedPageBreak/>
+        <w:t>Placeholder page for</w:t>
+      </w:r>
+    </w:p>
+    <w:p>
+      <w:pPr>
+        <w:pStyle w:val="Body"/>
+        <w:spacing w:line="240" w:lineRule="auto"/>
+        <w:jc w:val="center"/>
+        <w:outlineLvl w:val="0"/>
+        <w:rPr>
+          <w:rFonts w:ascii="Century Gothic" w:hAnsi="Century Gothic"/>
+          <w:sz w:val="60"/>
+          <w:szCs w:val="60"/>
+        </w:rPr>
+        <w:sectPr>
+          <w:headerReference w:type="default" r:id="rId11"/>
+          <w:footerReference w:type="even" r:id="rId12"/>
+          <w:footerReference w:type="default" r:id="rId13"/>
+          <w:pgSz w:w="12240" w:h="15840"/>
+          <w:pgMar w:top="1440" w:right="1440" w:bottom="1440" w:left="1440" w:header="173" w:footer="720" w:gutter="0"/>
+          <w:pgNumType w:start="1"/>
+          <w:cols w:space="720"/>
+          <w:docGrid w:linePitch="326"/>
+          <w:printerSettings r:id="rId14"/>
+        </w:sectPr>
+      </w:pPr>
+      <w:r>
+        <w:rPr>
+          <w:rFonts w:ascii="Century Gothic" w:hAnsi="Century Gothic"/>
+          <w:sz w:val="60"/>
+          <w:szCs w:val="60"/>
+        </w:rPr>
+        <w:t>Inside</w:t>
+      </w:r>
+      <w:r>
+        <w:rPr>
+          <w:rFonts w:ascii="Century Gothic" w:hAnsi="Century Gothic"/>
+          <w:sz w:val="60"/>
+          <w:szCs w:val="60"/>
+        </w:rPr>
+        <w:t>-Cove</w:t>
+      </w:r>
+      <w:r>
+        <w:rPr>
+          <w:rFonts w:ascii="Century Gothic" w:hAnsi="Century Gothic"/>
+          <w:sz w:val="60"/>
+          <w:szCs w:val="60"/>
+        </w:rPr>
+        <w:t>r</w:t>
+      </w:r>
+    </w:p>
+    <w:p>
+      <w:pPr>
+        <w:pStyle w:val="Body"/>
+        <w:spacing w:line="240" w:lineRule="auto"/>
+        <w:jc w:val="center"/>
+        <w:outlineLvl w:val="0"/>
+        <w:rPr>
+          <w:rFonts w:ascii="Century Gothic" w:hAnsi="Century Gothic"/>
+          <w:sz w:val="60"/>
+          <w:szCs w:val="60"/>
+        </w:rPr>
+      </w:pPr>
+      <w:r>
+        <w:rPr>
+          <w:rFonts w:ascii="Century Gothic" w:hAnsi="Century Gothic"/>
+          <w:sz w:val="60"/>
+          <w:szCs w:val="60"/>
+        </w:rPr>
+        <w:lastRenderedPageBreak/>
         <w:t>Unit 1</w:t>
       </w:r>
     </w:p>
@@ -899,15 +1088,12 @@
           <w:szCs w:val="20"/>
         </w:rPr>
         <w:sectPr>
-          <w:headerReference w:type="default" r:id="rId7"/>
-          <w:footerReference w:type="even" r:id="rId8"/>
-          <w:footerReference w:type="default" r:id="rId9"/>
           <w:pgSz w:w="12240" w:h="15840"/>
           <w:pgMar w:top="1440" w:right="1440" w:bottom="1440" w:left="1440" w:header="173" w:footer="720" w:gutter="0"/>
           <w:pgNumType w:start="1"/>
           <w:cols w:space="720"/>
           <w:docGrid w:linePitch="326"/>
-          <w:printerSettings r:id="rId10"/>
+          <w:printerSettings r:id="rId15"/>
         </w:sectPr>
       </w:pPr>
     </w:p>
@@ -2495,7 +2681,7 @@
           <w:pgNumType w:start="1"/>
           <w:cols w:space="720"/>
           <w:docGrid w:linePitch="326"/>
-          <w:printerSettings r:id="rId11"/>
+          <w:printerSettings r:id="rId16"/>
         </w:sectPr>
       </w:pPr>
     </w:p>
@@ -3344,13 +3530,13 @@
           <w:szCs w:val="60"/>
         </w:rPr>
         <w:sectPr>
-          <w:headerReference w:type="default" r:id="rId12"/>
+          <w:headerReference w:type="default" r:id="rId17"/>
           <w:pgSz w:w="12240" w:h="15840"/>
           <w:pgMar w:top="1440" w:right="1440" w:bottom="1440" w:left="1440" w:header="173" w:footer="720" w:gutter="0"/>
           <w:pgNumType w:start="1"/>
           <w:cols w:space="720"/>
           <w:docGrid w:linePitch="326"/>
-          <w:printerSettings r:id="rId13"/>
+          <w:printerSettings r:id="rId18"/>
         </w:sectPr>
       </w:pPr>
     </w:p>
@@ -4211,7 +4397,7 @@
           <w:szCs w:val="60"/>
         </w:rPr>
         <w:sectPr>
-          <w:headerReference w:type="default" r:id="rId14"/>
+          <w:headerReference w:type="default" r:id="rId19"/>
           <w:pgSz w:w="12240" w:h="15840"/>
           <w:pgMar w:top="1440" w:right="1440" w:bottom="1440" w:left="1440" w:header="173" w:footer="720" w:gutter="0"/>
           <w:pgNumType w:start="1"/>
@@ -7449,6 +7635,7 @@
     <w:p>
       <w:pPr>
         <w:pStyle w:val="Body"/>
+        <w:jc w:val="center"/>
         <w:outlineLvl w:val="0"/>
         <w:rPr>
           <w:rFonts w:ascii="Century Gothic" w:hAnsi="Century Gothic"/>
@@ -10009,6 +10196,7 @@
       <w:pPr>
         <w:pStyle w:val="Body"/>
         <w:spacing w:line="360" w:lineRule="auto"/>
+        <w:jc w:val="center"/>
         <w:outlineLvl w:val="0"/>
         <w:rPr>
           <w:rFonts w:ascii="Century Gothic" w:hAnsi="Century Gothic"/>
@@ -11598,7 +11786,7 @@
                     </pic:cNvPicPr>
                   </pic:nvPicPr>
                   <pic:blipFill rotWithShape="1">
-                    <a:blip r:embed="rId15">
+                    <a:blip r:embed="rId20">
                       <a:extLst/>
                     </a:blip>
                     <a:srcRect t="658" r="15602"/>
@@ -11752,7 +11940,7 @@
                     </pic:cNvPicPr>
                   </pic:nvPicPr>
                   <pic:blipFill>
-                    <a:blip r:embed="rId16">
+                    <a:blip r:embed="rId21">
                       <a:extLst>
                         <a:ext uri="{28A0092B-C50C-407E-A947-70E740481C1C}">
                           <a14:useLocalDpi xmlns:a14="http://schemas.microsoft.com/office/drawing/2010/main" val="0"/>
@@ -12078,7 +12266,7 @@
                     </pic:cNvPicPr>
                   </pic:nvPicPr>
                   <pic:blipFill>
-                    <a:blip r:embed="rId17">
+                    <a:blip r:embed="rId22">
                       <a:extLst>
                         <a:ext uri="{28A0092B-C50C-407E-A947-70E740481C1C}">
                           <a14:useLocalDpi xmlns:a14="http://schemas.microsoft.com/office/drawing/2010/main" val="0"/>
@@ -12574,7 +12762,7 @@
                     </pic:cNvPicPr>
                   </pic:nvPicPr>
                   <pic:blipFill>
-                    <a:blip r:embed="rId18">
+                    <a:blip r:embed="rId23">
                       <a:extLst>
                         <a:ext uri="{28A0092B-C50C-407E-A947-70E740481C1C}">
                           <a14:useLocalDpi xmlns:a14="http://schemas.microsoft.com/office/drawing/2010/main" val="0"/>
@@ -12906,7 +13094,7 @@
         </w:rPr>
         <w:lastRenderedPageBreak/>
         <w:drawing>
-          <wp:inline distT="0" distB="0" distL="0" distR="0" wp14:anchorId="286D18F6" wp14:editId="42340AA8">
+          <wp:inline distT="0" distB="0" distL="0" distR="0" wp14:anchorId="286D18F6" wp14:editId="378DAF4C">
             <wp:extent cx="3167063" cy="3845719"/>
             <wp:effectExtent l="0" t="0" r="8255" b="0"/>
             <wp:docPr id="1073741829" name="officeArt object" descr="budget-pie-chart.png"/>
@@ -12921,7 +13109,7 @@
                     </pic:cNvPicPr>
                   </pic:nvPicPr>
                   <pic:blipFill>
-                    <a:blip r:embed="rId19">
+                    <a:blip r:embed="rId24">
                       <a:extLst>
                         <a:ext uri="{28A0092B-C50C-407E-A947-70E740481C1C}">
                           <a14:useLocalDpi xmlns:a14="http://schemas.microsoft.com/office/drawing/2010/main" val="0"/>
@@ -15594,7 +15782,7 @@
                     </pic:cNvPicPr>
                   </pic:nvPicPr>
                   <pic:blipFill>
-                    <a:blip r:embed="rId20">
+                    <a:blip r:embed="rId25">
                       <a:extLst/>
                     </a:blip>
                     <a:srcRect l="13500" t="5659" r="5000" b="3234"/>
@@ -15794,7 +15982,7 @@
                     </pic:cNvPicPr>
                   </pic:nvPicPr>
                   <pic:blipFill>
-                    <a:blip r:embed="rId21">
+                    <a:blip r:embed="rId26">
                       <a:extLst>
                         <a:ext uri="{28A0092B-C50C-407E-A947-70E740481C1C}">
                           <a14:useLocalDpi xmlns:a14="http://schemas.microsoft.com/office/drawing/2010/main" val="0"/>
@@ -16203,7 +16391,7 @@
                     </pic:cNvPicPr>
                   </pic:nvPicPr>
                   <pic:blipFill>
-                    <a:blip r:embed="rId22">
+                    <a:blip r:embed="rId27">
                       <a:extLst>
                         <a:ext uri="{28A0092B-C50C-407E-A947-70E740481C1C}">
                           <a14:useLocalDpi xmlns:a14="http://schemas.microsoft.com/office/drawing/2010/main" val="0"/>
@@ -17956,7 +18144,7 @@
                     </pic:cNvPicPr>
                   </pic:nvPicPr>
                   <pic:blipFill>
-                    <a:blip r:embed="rId23">
+                    <a:blip r:embed="rId28">
                       <a:extLst>
                         <a:ext uri="{28A0092B-C50C-407E-A947-70E740481C1C}">
                           <a14:useLocalDpi xmlns:a14="http://schemas.microsoft.com/office/drawing/2010/main" val="0"/>
@@ -18382,7 +18570,7 @@
                           </pic:cNvPicPr>
                         </pic:nvPicPr>
                         <pic:blipFill>
-                          <a:blip r:embed="rId24" cstate="print">
+                          <a:blip r:embed="rId29" cstate="print">
                             <a:extLst>
                               <a:ext uri="{28A0092B-C50C-407E-A947-70E740481C1C}">
                                 <a14:useLocalDpi xmlns:a14="http://schemas.microsoft.com/office/drawing/2010/main" val="0"/>
@@ -18462,7 +18650,7 @@
                           </pic:cNvPicPr>
                         </pic:nvPicPr>
                         <pic:blipFill>
-                          <a:blip r:embed="rId25" cstate="print">
+                          <a:blip r:embed="rId30" cstate="print">
                             <a:extLst>
                               <a:ext uri="{28A0092B-C50C-407E-A947-70E740481C1C}">
                                 <a14:useLocalDpi xmlns:a14="http://schemas.microsoft.com/office/drawing/2010/main" val="0"/>
@@ -18779,7 +18967,7 @@
                           </pic:cNvPicPr>
                         </pic:nvPicPr>
                         <pic:blipFill>
-                          <a:blip r:embed="rId26" cstate="print">
+                          <a:blip r:embed="rId31" cstate="print">
                             <a:extLst>
                               <a:ext uri="{28A0092B-C50C-407E-A947-70E740481C1C}">
                                 <a14:useLocalDpi xmlns:a14="http://schemas.microsoft.com/office/drawing/2010/main" val="0"/>
@@ -18859,7 +19047,7 @@
                           </pic:cNvPicPr>
                         </pic:nvPicPr>
                         <pic:blipFill>
-                          <a:blip r:embed="rId27" cstate="print">
+                          <a:blip r:embed="rId32" cstate="print">
                             <a:extLst>
                               <a:ext uri="{28A0092B-C50C-407E-A947-70E740481C1C}">
                                 <a14:useLocalDpi xmlns:a14="http://schemas.microsoft.com/office/drawing/2010/main" val="0"/>
@@ -19168,7 +19356,7 @@
                           </pic:cNvPicPr>
                         </pic:nvPicPr>
                         <pic:blipFill>
-                          <a:blip r:embed="rId28" cstate="print">
+                          <a:blip r:embed="rId33" cstate="print">
                             <a:extLst>
                               <a:ext uri="{28A0092B-C50C-407E-A947-70E740481C1C}">
                                 <a14:useLocalDpi xmlns:a14="http://schemas.microsoft.com/office/drawing/2010/main" val="0"/>
@@ -19250,7 +19438,7 @@
                           </pic:cNvPicPr>
                         </pic:nvPicPr>
                         <pic:blipFill>
-                          <a:blip r:embed="rId29" cstate="print">
+                          <a:blip r:embed="rId34" cstate="print">
                             <a:extLst>
                               <a:ext uri="{28A0092B-C50C-407E-A947-70E740481C1C}">
                                 <a14:useLocalDpi xmlns:a14="http://schemas.microsoft.com/office/drawing/2010/main" val="0"/>
@@ -19584,7 +19772,7 @@
                           </pic:cNvPicPr>
                         </pic:nvPicPr>
                         <pic:blipFill rotWithShape="1">
-                          <a:blip r:embed="rId30" cstate="print">
+                          <a:blip r:embed="rId35" cstate="print">
                             <a:extLst>
                               <a:ext uri="{28A0092B-C50C-407E-A947-70E740481C1C}">
                                 <a14:useLocalDpi xmlns:a14="http://schemas.microsoft.com/office/drawing/2010/main" val="0"/>
@@ -19671,7 +19859,7 @@
                           </pic:cNvPicPr>
                         </pic:nvPicPr>
                         <pic:blipFill rotWithShape="1">
-                          <a:blip r:embed="rId31" cstate="print">
+                          <a:blip r:embed="rId36" cstate="print">
                             <a:extLst>
                               <a:ext uri="{28A0092B-C50C-407E-A947-70E740481C1C}">
                                 <a14:useLocalDpi xmlns:a14="http://schemas.microsoft.com/office/drawing/2010/main" val="0"/>
@@ -25325,863 +25513,6 @@
     <w:p>
       <w:pPr>
         <w:pStyle w:val="Body"/>
-        <w:spacing w:line="240" w:lineRule="auto"/>
-        <w:jc w:val="center"/>
-        <w:outlineLvl w:val="0"/>
-        <w:rPr>
-          <w:rFonts w:ascii="Century Gothic" w:hAnsi="Century Gothic"/>
-          <w:sz w:val="60"/>
-          <w:szCs w:val="60"/>
-        </w:rPr>
-      </w:pPr>
-      <w:r>
-        <w:rPr>
-          <w:rFonts w:ascii="Century Gothic" w:hAnsi="Century Gothic"/>
-          <w:sz w:val="60"/>
-          <w:szCs w:val="60"/>
-        </w:rPr>
-        <w:lastRenderedPageBreak/>
-        <w:t>Unit 8</w:t>
-      </w:r>
-    </w:p>
-    <w:p>
-      <w:pPr>
-        <w:pStyle w:val="Body"/>
-        <w:spacing w:line="240" w:lineRule="auto"/>
-        <w:jc w:val="center"/>
-        <w:rPr>
-          <w:rFonts w:ascii="Century Gothic" w:hAnsi="Century Gothic"/>
-          <w:sz w:val="60"/>
-          <w:szCs w:val="60"/>
-        </w:rPr>
-      </w:pPr>
-    </w:p>
-    <w:tbl>
-      <w:tblPr>
-        <w:tblStyle w:val="TableGrid"/>
-        <w:tblW w:w="0" w:type="auto"/>
-        <w:tblBorders>
-          <w:top w:val="none" w:sz="0" w:space="0" w:color="auto"/>
-          <w:left w:val="none" w:sz="0" w:space="0" w:color="auto"/>
-          <w:bottom w:val="none" w:sz="0" w:space="0" w:color="auto"/>
-          <w:right w:val="none" w:sz="0" w:space="0" w:color="auto"/>
-          <w:insideH w:val="single" w:sz="4" w:space="0" w:color="A7A7A7" w:themeColor="text2"/>
-        </w:tblBorders>
-        <w:tblLook w:val="04A0" w:firstRow="1" w:lastRow="0" w:firstColumn="1" w:lastColumn="0" w:noHBand="0" w:noVBand="1"/>
-      </w:tblPr>
-      <w:tblGrid>
-        <w:gridCol w:w="9350"/>
-      </w:tblGrid>
-      <w:tr>
-        <w:tc>
-          <w:tcPr>
-            <w:tcW w:w="9350" w:type="dxa"/>
-          </w:tcPr>
-          <w:p>
-            <w:pPr>
-              <w:pStyle w:val="Body"/>
-              <w:pBdr>
-                <w:top w:val="none" w:sz="0" w:space="0" w:color="auto"/>
-                <w:left w:val="none" w:sz="0" w:space="0" w:color="auto"/>
-                <w:bottom w:val="none" w:sz="0" w:space="0" w:color="auto"/>
-                <w:right w:val="none" w:sz="0" w:space="0" w:color="auto"/>
-                <w:between w:val="none" w:sz="0" w:space="0" w:color="auto"/>
-                <w:bar w:val="none" w:sz="0" w:color="auto"/>
-              </w:pBdr>
-              <w:spacing w:line="240" w:lineRule="auto"/>
-              <w:jc w:val="center"/>
-              <w:rPr>
-                <w:rFonts w:ascii="Century Gothic" w:hAnsi="Century Gothic"/>
-                <w:i/>
-                <w:sz w:val="32"/>
-                <w:szCs w:val="32"/>
-              </w:rPr>
-            </w:pPr>
-          </w:p>
-        </w:tc>
-      </w:tr>
-      <w:tr>
-        <w:tc>
-          <w:tcPr>
-            <w:tcW w:w="9350" w:type="dxa"/>
-          </w:tcPr>
-          <w:p>
-            <w:pPr>
-              <w:pStyle w:val="Body"/>
-              <w:pBdr>
-                <w:top w:val="none" w:sz="0" w:space="0" w:color="auto"/>
-                <w:left w:val="none" w:sz="0" w:space="0" w:color="auto"/>
-                <w:bottom w:val="none" w:sz="0" w:space="0" w:color="auto"/>
-                <w:right w:val="none" w:sz="0" w:space="0" w:color="auto"/>
-                <w:between w:val="none" w:sz="0" w:space="0" w:color="auto"/>
-                <w:bar w:val="none" w:sz="0" w:color="auto"/>
-              </w:pBdr>
-              <w:spacing w:line="240" w:lineRule="auto"/>
-              <w:jc w:val="center"/>
-              <w:rPr>
-                <w:rFonts w:ascii="Century Gothic" w:hAnsi="Century Gothic"/>
-                <w:i/>
-                <w:sz w:val="32"/>
-                <w:szCs w:val="32"/>
-              </w:rPr>
-            </w:pPr>
-          </w:p>
-        </w:tc>
-      </w:tr>
-      <w:tr>
-        <w:tc>
-          <w:tcPr>
-            <w:tcW w:w="9350" w:type="dxa"/>
-          </w:tcPr>
-          <w:p>
-            <w:pPr>
-              <w:pStyle w:val="Body"/>
-              <w:pBdr>
-                <w:top w:val="none" w:sz="0" w:space="0" w:color="auto"/>
-                <w:left w:val="none" w:sz="0" w:space="0" w:color="auto"/>
-                <w:bottom w:val="none" w:sz="0" w:space="0" w:color="auto"/>
-                <w:right w:val="none" w:sz="0" w:space="0" w:color="auto"/>
-                <w:between w:val="none" w:sz="0" w:space="0" w:color="auto"/>
-                <w:bar w:val="none" w:sz="0" w:color="auto"/>
-              </w:pBdr>
-              <w:spacing w:line="240" w:lineRule="auto"/>
-              <w:jc w:val="center"/>
-              <w:rPr>
-                <w:rFonts w:ascii="Century Gothic" w:hAnsi="Century Gothic"/>
-                <w:i/>
-                <w:sz w:val="32"/>
-                <w:szCs w:val="32"/>
-              </w:rPr>
-            </w:pPr>
-          </w:p>
-        </w:tc>
-      </w:tr>
-      <w:tr>
-        <w:tc>
-          <w:tcPr>
-            <w:tcW w:w="9350" w:type="dxa"/>
-          </w:tcPr>
-          <w:p>
-            <w:pPr>
-              <w:pStyle w:val="Body"/>
-              <w:pBdr>
-                <w:top w:val="none" w:sz="0" w:space="0" w:color="auto"/>
-                <w:left w:val="none" w:sz="0" w:space="0" w:color="auto"/>
-                <w:bottom w:val="none" w:sz="0" w:space="0" w:color="auto"/>
-                <w:right w:val="none" w:sz="0" w:space="0" w:color="auto"/>
-                <w:between w:val="none" w:sz="0" w:space="0" w:color="auto"/>
-                <w:bar w:val="none" w:sz="0" w:color="auto"/>
-              </w:pBdr>
-              <w:spacing w:line="240" w:lineRule="auto"/>
-              <w:jc w:val="center"/>
-              <w:rPr>
-                <w:rFonts w:ascii="Century Gothic" w:hAnsi="Century Gothic"/>
-                <w:i/>
-                <w:sz w:val="32"/>
-                <w:szCs w:val="32"/>
-              </w:rPr>
-            </w:pPr>
-          </w:p>
-        </w:tc>
-      </w:tr>
-      <w:tr>
-        <w:tc>
-          <w:tcPr>
-            <w:tcW w:w="9350" w:type="dxa"/>
-          </w:tcPr>
-          <w:p>
-            <w:pPr>
-              <w:pStyle w:val="Body"/>
-              <w:pBdr>
-                <w:top w:val="none" w:sz="0" w:space="0" w:color="auto"/>
-                <w:left w:val="none" w:sz="0" w:space="0" w:color="auto"/>
-                <w:bottom w:val="none" w:sz="0" w:space="0" w:color="auto"/>
-                <w:right w:val="none" w:sz="0" w:space="0" w:color="auto"/>
-                <w:between w:val="none" w:sz="0" w:space="0" w:color="auto"/>
-                <w:bar w:val="none" w:sz="0" w:color="auto"/>
-              </w:pBdr>
-              <w:spacing w:line="240" w:lineRule="auto"/>
-              <w:jc w:val="center"/>
-              <w:rPr>
-                <w:rFonts w:ascii="Century Gothic" w:hAnsi="Century Gothic"/>
-                <w:i/>
-                <w:sz w:val="32"/>
-                <w:szCs w:val="32"/>
-              </w:rPr>
-            </w:pPr>
-          </w:p>
-        </w:tc>
-      </w:tr>
-      <w:tr>
-        <w:tc>
-          <w:tcPr>
-            <w:tcW w:w="9350" w:type="dxa"/>
-          </w:tcPr>
-          <w:p>
-            <w:pPr>
-              <w:pStyle w:val="Body"/>
-              <w:pBdr>
-                <w:top w:val="none" w:sz="0" w:space="0" w:color="auto"/>
-                <w:left w:val="none" w:sz="0" w:space="0" w:color="auto"/>
-                <w:bottom w:val="none" w:sz="0" w:space="0" w:color="auto"/>
-                <w:right w:val="none" w:sz="0" w:space="0" w:color="auto"/>
-                <w:between w:val="none" w:sz="0" w:space="0" w:color="auto"/>
-                <w:bar w:val="none" w:sz="0" w:color="auto"/>
-              </w:pBdr>
-              <w:spacing w:line="240" w:lineRule="auto"/>
-              <w:jc w:val="center"/>
-              <w:rPr>
-                <w:rFonts w:ascii="Century Gothic" w:hAnsi="Century Gothic"/>
-                <w:i/>
-                <w:sz w:val="32"/>
-                <w:szCs w:val="32"/>
-              </w:rPr>
-            </w:pPr>
-          </w:p>
-        </w:tc>
-      </w:tr>
-      <w:tr>
-        <w:tc>
-          <w:tcPr>
-            <w:tcW w:w="9350" w:type="dxa"/>
-          </w:tcPr>
-          <w:p>
-            <w:pPr>
-              <w:pStyle w:val="Body"/>
-              <w:pBdr>
-                <w:top w:val="none" w:sz="0" w:space="0" w:color="auto"/>
-                <w:left w:val="none" w:sz="0" w:space="0" w:color="auto"/>
-                <w:bottom w:val="none" w:sz="0" w:space="0" w:color="auto"/>
-                <w:right w:val="none" w:sz="0" w:space="0" w:color="auto"/>
-                <w:between w:val="none" w:sz="0" w:space="0" w:color="auto"/>
-                <w:bar w:val="none" w:sz="0" w:color="auto"/>
-              </w:pBdr>
-              <w:spacing w:line="240" w:lineRule="auto"/>
-              <w:jc w:val="center"/>
-              <w:rPr>
-                <w:rFonts w:ascii="Century Gothic" w:hAnsi="Century Gothic"/>
-                <w:i/>
-                <w:sz w:val="32"/>
-                <w:szCs w:val="32"/>
-              </w:rPr>
-            </w:pPr>
-          </w:p>
-        </w:tc>
-      </w:tr>
-      <w:tr>
-        <w:tc>
-          <w:tcPr>
-            <w:tcW w:w="9350" w:type="dxa"/>
-          </w:tcPr>
-          <w:p>
-            <w:pPr>
-              <w:pStyle w:val="Body"/>
-              <w:pBdr>
-                <w:top w:val="none" w:sz="0" w:space="0" w:color="auto"/>
-                <w:left w:val="none" w:sz="0" w:space="0" w:color="auto"/>
-                <w:bottom w:val="none" w:sz="0" w:space="0" w:color="auto"/>
-                <w:right w:val="none" w:sz="0" w:space="0" w:color="auto"/>
-                <w:between w:val="none" w:sz="0" w:space="0" w:color="auto"/>
-                <w:bar w:val="none" w:sz="0" w:color="auto"/>
-              </w:pBdr>
-              <w:spacing w:line="240" w:lineRule="auto"/>
-              <w:jc w:val="center"/>
-              <w:rPr>
-                <w:rFonts w:ascii="Century Gothic" w:hAnsi="Century Gothic"/>
-                <w:i/>
-                <w:sz w:val="32"/>
-                <w:szCs w:val="32"/>
-              </w:rPr>
-            </w:pPr>
-          </w:p>
-        </w:tc>
-      </w:tr>
-      <w:tr>
-        <w:tc>
-          <w:tcPr>
-            <w:tcW w:w="9350" w:type="dxa"/>
-          </w:tcPr>
-          <w:p>
-            <w:pPr>
-              <w:pStyle w:val="Body"/>
-              <w:pBdr>
-                <w:top w:val="none" w:sz="0" w:space="0" w:color="auto"/>
-                <w:left w:val="none" w:sz="0" w:space="0" w:color="auto"/>
-                <w:bottom w:val="none" w:sz="0" w:space="0" w:color="auto"/>
-                <w:right w:val="none" w:sz="0" w:space="0" w:color="auto"/>
-                <w:between w:val="none" w:sz="0" w:space="0" w:color="auto"/>
-                <w:bar w:val="none" w:sz="0" w:color="auto"/>
-              </w:pBdr>
-              <w:spacing w:line="240" w:lineRule="auto"/>
-              <w:jc w:val="center"/>
-              <w:rPr>
-                <w:rFonts w:ascii="Century Gothic" w:hAnsi="Century Gothic"/>
-                <w:i/>
-                <w:sz w:val="32"/>
-                <w:szCs w:val="32"/>
-              </w:rPr>
-            </w:pPr>
-          </w:p>
-        </w:tc>
-      </w:tr>
-      <w:tr>
-        <w:tc>
-          <w:tcPr>
-            <w:tcW w:w="9350" w:type="dxa"/>
-          </w:tcPr>
-          <w:p>
-            <w:pPr>
-              <w:pStyle w:val="Body"/>
-              <w:pBdr>
-                <w:top w:val="none" w:sz="0" w:space="0" w:color="auto"/>
-                <w:left w:val="none" w:sz="0" w:space="0" w:color="auto"/>
-                <w:bottom w:val="none" w:sz="0" w:space="0" w:color="auto"/>
-                <w:right w:val="none" w:sz="0" w:space="0" w:color="auto"/>
-                <w:between w:val="none" w:sz="0" w:space="0" w:color="auto"/>
-                <w:bar w:val="none" w:sz="0" w:color="auto"/>
-              </w:pBdr>
-              <w:spacing w:line="240" w:lineRule="auto"/>
-              <w:jc w:val="center"/>
-              <w:rPr>
-                <w:rFonts w:ascii="Century Gothic" w:hAnsi="Century Gothic"/>
-                <w:i/>
-                <w:sz w:val="32"/>
-                <w:szCs w:val="32"/>
-              </w:rPr>
-            </w:pPr>
-          </w:p>
-        </w:tc>
-      </w:tr>
-      <w:tr>
-        <w:tc>
-          <w:tcPr>
-            <w:tcW w:w="9350" w:type="dxa"/>
-          </w:tcPr>
-          <w:p>
-            <w:pPr>
-              <w:pStyle w:val="Body"/>
-              <w:pBdr>
-                <w:top w:val="none" w:sz="0" w:space="0" w:color="auto"/>
-                <w:left w:val="none" w:sz="0" w:space="0" w:color="auto"/>
-                <w:bottom w:val="none" w:sz="0" w:space="0" w:color="auto"/>
-                <w:right w:val="none" w:sz="0" w:space="0" w:color="auto"/>
-                <w:between w:val="none" w:sz="0" w:space="0" w:color="auto"/>
-                <w:bar w:val="none" w:sz="0" w:color="auto"/>
-              </w:pBdr>
-              <w:spacing w:line="240" w:lineRule="auto"/>
-              <w:jc w:val="center"/>
-              <w:rPr>
-                <w:rFonts w:ascii="Century Gothic" w:hAnsi="Century Gothic"/>
-                <w:i/>
-                <w:sz w:val="32"/>
-                <w:szCs w:val="32"/>
-              </w:rPr>
-            </w:pPr>
-          </w:p>
-        </w:tc>
-      </w:tr>
-      <w:tr>
-        <w:tc>
-          <w:tcPr>
-            <w:tcW w:w="9350" w:type="dxa"/>
-          </w:tcPr>
-          <w:p>
-            <w:pPr>
-              <w:pStyle w:val="Body"/>
-              <w:pBdr>
-                <w:top w:val="none" w:sz="0" w:space="0" w:color="auto"/>
-                <w:left w:val="none" w:sz="0" w:space="0" w:color="auto"/>
-                <w:bottom w:val="none" w:sz="0" w:space="0" w:color="auto"/>
-                <w:right w:val="none" w:sz="0" w:space="0" w:color="auto"/>
-                <w:between w:val="none" w:sz="0" w:space="0" w:color="auto"/>
-                <w:bar w:val="none" w:sz="0" w:color="auto"/>
-              </w:pBdr>
-              <w:spacing w:line="240" w:lineRule="auto"/>
-              <w:jc w:val="center"/>
-              <w:rPr>
-                <w:rFonts w:ascii="Century Gothic" w:hAnsi="Century Gothic"/>
-                <w:i/>
-                <w:sz w:val="32"/>
-                <w:szCs w:val="32"/>
-              </w:rPr>
-            </w:pPr>
-          </w:p>
-        </w:tc>
-      </w:tr>
-      <w:tr>
-        <w:tc>
-          <w:tcPr>
-            <w:tcW w:w="9350" w:type="dxa"/>
-          </w:tcPr>
-          <w:p>
-            <w:pPr>
-              <w:pStyle w:val="Body"/>
-              <w:pBdr>
-                <w:top w:val="none" w:sz="0" w:space="0" w:color="auto"/>
-                <w:left w:val="none" w:sz="0" w:space="0" w:color="auto"/>
-                <w:bottom w:val="none" w:sz="0" w:space="0" w:color="auto"/>
-                <w:right w:val="none" w:sz="0" w:space="0" w:color="auto"/>
-                <w:between w:val="none" w:sz="0" w:space="0" w:color="auto"/>
-                <w:bar w:val="none" w:sz="0" w:color="auto"/>
-              </w:pBdr>
-              <w:spacing w:line="240" w:lineRule="auto"/>
-              <w:jc w:val="center"/>
-              <w:rPr>
-                <w:rFonts w:ascii="Century Gothic" w:hAnsi="Century Gothic"/>
-                <w:i/>
-                <w:sz w:val="32"/>
-                <w:szCs w:val="32"/>
-              </w:rPr>
-            </w:pPr>
-          </w:p>
-        </w:tc>
-      </w:tr>
-      <w:tr>
-        <w:tc>
-          <w:tcPr>
-            <w:tcW w:w="9350" w:type="dxa"/>
-          </w:tcPr>
-          <w:p>
-            <w:pPr>
-              <w:pStyle w:val="Body"/>
-              <w:pBdr>
-                <w:top w:val="none" w:sz="0" w:space="0" w:color="auto"/>
-                <w:left w:val="none" w:sz="0" w:space="0" w:color="auto"/>
-                <w:bottom w:val="none" w:sz="0" w:space="0" w:color="auto"/>
-                <w:right w:val="none" w:sz="0" w:space="0" w:color="auto"/>
-                <w:between w:val="none" w:sz="0" w:space="0" w:color="auto"/>
-                <w:bar w:val="none" w:sz="0" w:color="auto"/>
-              </w:pBdr>
-              <w:spacing w:line="240" w:lineRule="auto"/>
-              <w:jc w:val="center"/>
-              <w:rPr>
-                <w:rFonts w:ascii="Century Gothic" w:hAnsi="Century Gothic"/>
-                <w:i/>
-                <w:sz w:val="32"/>
-                <w:szCs w:val="32"/>
-              </w:rPr>
-            </w:pPr>
-          </w:p>
-        </w:tc>
-      </w:tr>
-      <w:tr>
-        <w:tc>
-          <w:tcPr>
-            <w:tcW w:w="9350" w:type="dxa"/>
-          </w:tcPr>
-          <w:p>
-            <w:pPr>
-              <w:pStyle w:val="Body"/>
-              <w:pBdr>
-                <w:top w:val="none" w:sz="0" w:space="0" w:color="auto"/>
-                <w:left w:val="none" w:sz="0" w:space="0" w:color="auto"/>
-                <w:bottom w:val="none" w:sz="0" w:space="0" w:color="auto"/>
-                <w:right w:val="none" w:sz="0" w:space="0" w:color="auto"/>
-                <w:between w:val="none" w:sz="0" w:space="0" w:color="auto"/>
-                <w:bar w:val="none" w:sz="0" w:color="auto"/>
-              </w:pBdr>
-              <w:spacing w:line="240" w:lineRule="auto"/>
-              <w:jc w:val="center"/>
-              <w:rPr>
-                <w:rFonts w:ascii="Century Gothic" w:hAnsi="Century Gothic"/>
-                <w:i/>
-                <w:sz w:val="32"/>
-                <w:szCs w:val="32"/>
-              </w:rPr>
-            </w:pPr>
-          </w:p>
-        </w:tc>
-      </w:tr>
-      <w:tr>
-        <w:tc>
-          <w:tcPr>
-            <w:tcW w:w="9350" w:type="dxa"/>
-          </w:tcPr>
-          <w:p>
-            <w:pPr>
-              <w:pStyle w:val="Body"/>
-              <w:pBdr>
-                <w:top w:val="none" w:sz="0" w:space="0" w:color="auto"/>
-                <w:left w:val="none" w:sz="0" w:space="0" w:color="auto"/>
-                <w:bottom w:val="none" w:sz="0" w:space="0" w:color="auto"/>
-                <w:right w:val="none" w:sz="0" w:space="0" w:color="auto"/>
-                <w:between w:val="none" w:sz="0" w:space="0" w:color="auto"/>
-                <w:bar w:val="none" w:sz="0" w:color="auto"/>
-              </w:pBdr>
-              <w:spacing w:line="240" w:lineRule="auto"/>
-              <w:jc w:val="center"/>
-              <w:rPr>
-                <w:rFonts w:ascii="Century Gothic" w:hAnsi="Century Gothic"/>
-                <w:i/>
-                <w:sz w:val="32"/>
-                <w:szCs w:val="32"/>
-              </w:rPr>
-            </w:pPr>
-          </w:p>
-        </w:tc>
-      </w:tr>
-      <w:tr>
-        <w:tc>
-          <w:tcPr>
-            <w:tcW w:w="9350" w:type="dxa"/>
-          </w:tcPr>
-          <w:p>
-            <w:pPr>
-              <w:pStyle w:val="Body"/>
-              <w:pBdr>
-                <w:top w:val="none" w:sz="0" w:space="0" w:color="auto"/>
-                <w:left w:val="none" w:sz="0" w:space="0" w:color="auto"/>
-                <w:bottom w:val="none" w:sz="0" w:space="0" w:color="auto"/>
-                <w:right w:val="none" w:sz="0" w:space="0" w:color="auto"/>
-                <w:between w:val="none" w:sz="0" w:space="0" w:color="auto"/>
-                <w:bar w:val="none" w:sz="0" w:color="auto"/>
-              </w:pBdr>
-              <w:spacing w:line="240" w:lineRule="auto"/>
-              <w:jc w:val="center"/>
-              <w:rPr>
-                <w:rFonts w:ascii="Century Gothic" w:hAnsi="Century Gothic"/>
-                <w:i/>
-                <w:sz w:val="32"/>
-                <w:szCs w:val="32"/>
-              </w:rPr>
-            </w:pPr>
-          </w:p>
-        </w:tc>
-      </w:tr>
-      <w:tr>
-        <w:tc>
-          <w:tcPr>
-            <w:tcW w:w="9350" w:type="dxa"/>
-          </w:tcPr>
-          <w:p>
-            <w:pPr>
-              <w:pStyle w:val="Body"/>
-              <w:pBdr>
-                <w:top w:val="none" w:sz="0" w:space="0" w:color="auto"/>
-                <w:left w:val="none" w:sz="0" w:space="0" w:color="auto"/>
-                <w:bottom w:val="none" w:sz="0" w:space="0" w:color="auto"/>
-                <w:right w:val="none" w:sz="0" w:space="0" w:color="auto"/>
-                <w:between w:val="none" w:sz="0" w:space="0" w:color="auto"/>
-                <w:bar w:val="none" w:sz="0" w:color="auto"/>
-              </w:pBdr>
-              <w:spacing w:line="240" w:lineRule="auto"/>
-              <w:jc w:val="center"/>
-              <w:rPr>
-                <w:rFonts w:ascii="Century Gothic" w:hAnsi="Century Gothic"/>
-                <w:i/>
-                <w:sz w:val="32"/>
-                <w:szCs w:val="32"/>
-              </w:rPr>
-            </w:pPr>
-          </w:p>
-        </w:tc>
-      </w:tr>
-      <w:tr>
-        <w:tc>
-          <w:tcPr>
-            <w:tcW w:w="9350" w:type="dxa"/>
-          </w:tcPr>
-          <w:p>
-            <w:pPr>
-              <w:pStyle w:val="Body"/>
-              <w:pBdr>
-                <w:top w:val="none" w:sz="0" w:space="0" w:color="auto"/>
-                <w:left w:val="none" w:sz="0" w:space="0" w:color="auto"/>
-                <w:bottom w:val="none" w:sz="0" w:space="0" w:color="auto"/>
-                <w:right w:val="none" w:sz="0" w:space="0" w:color="auto"/>
-                <w:between w:val="none" w:sz="0" w:space="0" w:color="auto"/>
-                <w:bar w:val="none" w:sz="0" w:color="auto"/>
-              </w:pBdr>
-              <w:spacing w:line="240" w:lineRule="auto"/>
-              <w:jc w:val="center"/>
-              <w:rPr>
-                <w:rFonts w:ascii="Century Gothic" w:hAnsi="Century Gothic"/>
-                <w:i/>
-                <w:sz w:val="32"/>
-                <w:szCs w:val="32"/>
-              </w:rPr>
-            </w:pPr>
-          </w:p>
-        </w:tc>
-      </w:tr>
-      <w:tr>
-        <w:tc>
-          <w:tcPr>
-            <w:tcW w:w="9350" w:type="dxa"/>
-          </w:tcPr>
-          <w:p>
-            <w:pPr>
-              <w:pStyle w:val="Body"/>
-              <w:pBdr>
-                <w:top w:val="none" w:sz="0" w:space="0" w:color="auto"/>
-                <w:left w:val="none" w:sz="0" w:space="0" w:color="auto"/>
-                <w:bottom w:val="none" w:sz="0" w:space="0" w:color="auto"/>
-                <w:right w:val="none" w:sz="0" w:space="0" w:color="auto"/>
-                <w:between w:val="none" w:sz="0" w:space="0" w:color="auto"/>
-                <w:bar w:val="none" w:sz="0" w:color="auto"/>
-              </w:pBdr>
-              <w:spacing w:line="240" w:lineRule="auto"/>
-              <w:jc w:val="center"/>
-              <w:rPr>
-                <w:rFonts w:ascii="Century Gothic" w:hAnsi="Century Gothic"/>
-                <w:i/>
-                <w:sz w:val="32"/>
-                <w:szCs w:val="32"/>
-              </w:rPr>
-            </w:pPr>
-          </w:p>
-        </w:tc>
-      </w:tr>
-      <w:tr>
-        <w:tc>
-          <w:tcPr>
-            <w:tcW w:w="9350" w:type="dxa"/>
-          </w:tcPr>
-          <w:p>
-            <w:pPr>
-              <w:pStyle w:val="Body"/>
-              <w:pBdr>
-                <w:top w:val="none" w:sz="0" w:space="0" w:color="auto"/>
-                <w:left w:val="none" w:sz="0" w:space="0" w:color="auto"/>
-                <w:bottom w:val="none" w:sz="0" w:space="0" w:color="auto"/>
-                <w:right w:val="none" w:sz="0" w:space="0" w:color="auto"/>
-                <w:between w:val="none" w:sz="0" w:space="0" w:color="auto"/>
-                <w:bar w:val="none" w:sz="0" w:color="auto"/>
-              </w:pBdr>
-              <w:spacing w:line="240" w:lineRule="auto"/>
-              <w:jc w:val="center"/>
-              <w:rPr>
-                <w:rFonts w:ascii="Century Gothic" w:hAnsi="Century Gothic"/>
-                <w:i/>
-                <w:sz w:val="32"/>
-                <w:szCs w:val="32"/>
-              </w:rPr>
-            </w:pPr>
-          </w:p>
-        </w:tc>
-      </w:tr>
-      <w:tr>
-        <w:tc>
-          <w:tcPr>
-            <w:tcW w:w="9350" w:type="dxa"/>
-          </w:tcPr>
-          <w:p>
-            <w:pPr>
-              <w:pStyle w:val="Body"/>
-              <w:pBdr>
-                <w:top w:val="none" w:sz="0" w:space="0" w:color="auto"/>
-                <w:left w:val="none" w:sz="0" w:space="0" w:color="auto"/>
-                <w:bottom w:val="none" w:sz="0" w:space="0" w:color="auto"/>
-                <w:right w:val="none" w:sz="0" w:space="0" w:color="auto"/>
-                <w:between w:val="none" w:sz="0" w:space="0" w:color="auto"/>
-                <w:bar w:val="none" w:sz="0" w:color="auto"/>
-              </w:pBdr>
-              <w:spacing w:line="240" w:lineRule="auto"/>
-              <w:jc w:val="center"/>
-              <w:rPr>
-                <w:rFonts w:ascii="Century Gothic" w:hAnsi="Century Gothic"/>
-                <w:i/>
-                <w:sz w:val="32"/>
-                <w:szCs w:val="32"/>
-              </w:rPr>
-            </w:pPr>
-          </w:p>
-        </w:tc>
-      </w:tr>
-      <w:tr>
-        <w:tc>
-          <w:tcPr>
-            <w:tcW w:w="9350" w:type="dxa"/>
-          </w:tcPr>
-          <w:p>
-            <w:pPr>
-              <w:pStyle w:val="Body"/>
-              <w:pBdr>
-                <w:top w:val="none" w:sz="0" w:space="0" w:color="auto"/>
-                <w:left w:val="none" w:sz="0" w:space="0" w:color="auto"/>
-                <w:bottom w:val="none" w:sz="0" w:space="0" w:color="auto"/>
-                <w:right w:val="none" w:sz="0" w:space="0" w:color="auto"/>
-                <w:between w:val="none" w:sz="0" w:space="0" w:color="auto"/>
-                <w:bar w:val="none" w:sz="0" w:color="auto"/>
-              </w:pBdr>
-              <w:spacing w:line="240" w:lineRule="auto"/>
-              <w:jc w:val="center"/>
-              <w:rPr>
-                <w:rFonts w:ascii="Century Gothic" w:hAnsi="Century Gothic"/>
-                <w:i/>
-                <w:sz w:val="32"/>
-                <w:szCs w:val="32"/>
-              </w:rPr>
-            </w:pPr>
-          </w:p>
-        </w:tc>
-      </w:tr>
-      <w:tr>
-        <w:tc>
-          <w:tcPr>
-            <w:tcW w:w="9350" w:type="dxa"/>
-          </w:tcPr>
-          <w:p>
-            <w:pPr>
-              <w:pStyle w:val="Body"/>
-              <w:pBdr>
-                <w:top w:val="none" w:sz="0" w:space="0" w:color="auto"/>
-                <w:left w:val="none" w:sz="0" w:space="0" w:color="auto"/>
-                <w:bottom w:val="none" w:sz="0" w:space="0" w:color="auto"/>
-                <w:right w:val="none" w:sz="0" w:space="0" w:color="auto"/>
-                <w:between w:val="none" w:sz="0" w:space="0" w:color="auto"/>
-                <w:bar w:val="none" w:sz="0" w:color="auto"/>
-              </w:pBdr>
-              <w:spacing w:line="240" w:lineRule="auto"/>
-              <w:jc w:val="center"/>
-              <w:rPr>
-                <w:rFonts w:ascii="Century Gothic" w:hAnsi="Century Gothic"/>
-                <w:i/>
-                <w:sz w:val="32"/>
-                <w:szCs w:val="32"/>
-              </w:rPr>
-            </w:pPr>
-          </w:p>
-        </w:tc>
-      </w:tr>
-      <w:tr>
-        <w:tc>
-          <w:tcPr>
-            <w:tcW w:w="9350" w:type="dxa"/>
-          </w:tcPr>
-          <w:p>
-            <w:pPr>
-              <w:pStyle w:val="Body"/>
-              <w:pBdr>
-                <w:top w:val="none" w:sz="0" w:space="0" w:color="auto"/>
-                <w:left w:val="none" w:sz="0" w:space="0" w:color="auto"/>
-                <w:bottom w:val="none" w:sz="0" w:space="0" w:color="auto"/>
-                <w:right w:val="none" w:sz="0" w:space="0" w:color="auto"/>
-                <w:between w:val="none" w:sz="0" w:space="0" w:color="auto"/>
-                <w:bar w:val="none" w:sz="0" w:color="auto"/>
-              </w:pBdr>
-              <w:spacing w:line="240" w:lineRule="auto"/>
-              <w:jc w:val="center"/>
-              <w:rPr>
-                <w:rFonts w:ascii="Century Gothic" w:hAnsi="Century Gothic"/>
-                <w:i/>
-                <w:sz w:val="32"/>
-                <w:szCs w:val="32"/>
-              </w:rPr>
-            </w:pPr>
-          </w:p>
-        </w:tc>
-      </w:tr>
-      <w:tr>
-        <w:tc>
-          <w:tcPr>
-            <w:tcW w:w="9350" w:type="dxa"/>
-          </w:tcPr>
-          <w:p>
-            <w:pPr>
-              <w:pStyle w:val="Body"/>
-              <w:pBdr>
-                <w:top w:val="none" w:sz="0" w:space="0" w:color="auto"/>
-                <w:left w:val="none" w:sz="0" w:space="0" w:color="auto"/>
-                <w:bottom w:val="none" w:sz="0" w:space="0" w:color="auto"/>
-                <w:right w:val="none" w:sz="0" w:space="0" w:color="auto"/>
-                <w:between w:val="none" w:sz="0" w:space="0" w:color="auto"/>
-                <w:bar w:val="none" w:sz="0" w:color="auto"/>
-              </w:pBdr>
-              <w:spacing w:line="240" w:lineRule="auto"/>
-              <w:jc w:val="center"/>
-              <w:rPr>
-                <w:rFonts w:ascii="Century Gothic" w:hAnsi="Century Gothic"/>
-                <w:i/>
-                <w:sz w:val="32"/>
-                <w:szCs w:val="32"/>
-              </w:rPr>
-            </w:pPr>
-          </w:p>
-        </w:tc>
-      </w:tr>
-      <w:tr>
-        <w:tc>
-          <w:tcPr>
-            <w:tcW w:w="9350" w:type="dxa"/>
-          </w:tcPr>
-          <w:p>
-            <w:pPr>
-              <w:pStyle w:val="Body"/>
-              <w:pBdr>
-                <w:top w:val="none" w:sz="0" w:space="0" w:color="auto"/>
-                <w:left w:val="none" w:sz="0" w:space="0" w:color="auto"/>
-                <w:bottom w:val="none" w:sz="0" w:space="0" w:color="auto"/>
-                <w:right w:val="none" w:sz="0" w:space="0" w:color="auto"/>
-                <w:between w:val="none" w:sz="0" w:space="0" w:color="auto"/>
-                <w:bar w:val="none" w:sz="0" w:color="auto"/>
-              </w:pBdr>
-              <w:spacing w:line="240" w:lineRule="auto"/>
-              <w:jc w:val="center"/>
-              <w:rPr>
-                <w:rFonts w:ascii="Century Gothic" w:hAnsi="Century Gothic"/>
-                <w:i/>
-                <w:sz w:val="32"/>
-                <w:szCs w:val="32"/>
-              </w:rPr>
-            </w:pPr>
-          </w:p>
-        </w:tc>
-      </w:tr>
-      <w:tr>
-        <w:tc>
-          <w:tcPr>
-            <w:tcW w:w="9350" w:type="dxa"/>
-          </w:tcPr>
-          <w:p>
-            <w:pPr>
-              <w:pStyle w:val="Body"/>
-              <w:pBdr>
-                <w:top w:val="none" w:sz="0" w:space="0" w:color="auto"/>
-                <w:left w:val="none" w:sz="0" w:space="0" w:color="auto"/>
-                <w:bottom w:val="none" w:sz="0" w:space="0" w:color="auto"/>
-                <w:right w:val="none" w:sz="0" w:space="0" w:color="auto"/>
-                <w:between w:val="none" w:sz="0" w:space="0" w:color="auto"/>
-                <w:bar w:val="none" w:sz="0" w:color="auto"/>
-              </w:pBdr>
-              <w:spacing w:line="240" w:lineRule="auto"/>
-              <w:jc w:val="center"/>
-              <w:rPr>
-                <w:rFonts w:ascii="Century Gothic" w:hAnsi="Century Gothic"/>
-                <w:i/>
-                <w:sz w:val="32"/>
-                <w:szCs w:val="32"/>
-              </w:rPr>
-            </w:pPr>
-          </w:p>
-        </w:tc>
-      </w:tr>
-    </w:tbl>
-    <w:p>
-      <w:pPr>
-        <w:pStyle w:val="Body"/>
-        <w:spacing w:line="360" w:lineRule="auto"/>
-        <w:jc w:val="center"/>
-        <w:outlineLvl w:val="0"/>
-        <w:rPr>
-          <w:rFonts w:ascii="Century Gothic" w:hAnsi="Century Gothic"/>
-          <w:color w:val="24292E"/>
-          <w:sz w:val="60"/>
-          <w:szCs w:val="60"/>
-          <w:u w:color="24292E"/>
-        </w:rPr>
-        <w:sectPr>
-          <w:pgSz w:w="12240" w:h="15840"/>
-          <w:pgMar w:top="1440" w:right="1440" w:bottom="1440" w:left="1440" w:header="173" w:footer="720" w:gutter="0"/>
-          <w:pgNumType w:start="1"/>
-          <w:cols w:space="720"/>
-          <w:docGrid w:linePitch="326"/>
-        </w:sectPr>
-      </w:pPr>
-    </w:p>
-    <w:p>
-      <w:pPr>
-        <w:pStyle w:val="Body"/>
         <w:spacing w:line="360" w:lineRule="auto"/>
         <w:jc w:val="center"/>
         <w:outlineLvl w:val="0"/>
@@ -28152,36 +27483,866 @@
     <w:p>
       <w:pPr>
         <w:pStyle w:val="Body"/>
-        <w:pBdr>
-          <w:bottom w:val="single" w:sz="12" w:space="1" w:color="auto"/>
-        </w:pBdr>
         <w:spacing w:line="360" w:lineRule="auto"/>
         <w:rPr>
           <w:rFonts w:ascii="Century Gothic" w:hAnsi="Century Gothic"/>
           <w:color w:val="24292E"/>
-          <w:sz w:val="24"/>
-          <w:szCs w:val="24"/>
-          <w:u w:color="24292E"/>
-        </w:rPr>
-      </w:pPr>
-    </w:p>
+          <w:sz w:val="60"/>
+          <w:szCs w:val="60"/>
+          <w:u w:color="24292E"/>
+        </w:rPr>
+        <w:sectPr>
+          <w:pgSz w:w="12240" w:h="15840"/>
+          <w:pgMar w:top="1440" w:right="1440" w:bottom="1440" w:left="1440" w:header="173" w:footer="720" w:gutter="0"/>
+          <w:pgNumType w:start="1"/>
+          <w:cols w:space="720"/>
+          <w:docGrid w:linePitch="326"/>
+        </w:sectPr>
+      </w:pPr>
+    </w:p>
+    <w:p>
+      <w:pPr>
+        <w:pStyle w:val="Body"/>
+        <w:spacing w:line="240" w:lineRule="auto"/>
+        <w:jc w:val="center"/>
+        <w:outlineLvl w:val="0"/>
+        <w:rPr>
+          <w:rFonts w:ascii="Century Gothic" w:hAnsi="Century Gothic"/>
+          <w:sz w:val="60"/>
+          <w:szCs w:val="60"/>
+        </w:rPr>
+      </w:pPr>
+      <w:bookmarkStart w:id="0" w:name="_GoBack"/>
+      <w:bookmarkEnd w:id="0"/>
+      <w:r>
+        <w:rPr>
+          <w:rFonts w:ascii="Century Gothic" w:hAnsi="Century Gothic"/>
+          <w:sz w:val="60"/>
+          <w:szCs w:val="60"/>
+        </w:rPr>
+        <w:lastRenderedPageBreak/>
+        <w:t>Unit 8</w:t>
+      </w:r>
+    </w:p>
+    <w:p>
+      <w:pPr>
+        <w:pStyle w:val="Body"/>
+        <w:spacing w:line="240" w:lineRule="auto"/>
+        <w:jc w:val="center"/>
+        <w:rPr>
+          <w:rFonts w:ascii="Century Gothic" w:hAnsi="Century Gothic"/>
+          <w:sz w:val="60"/>
+          <w:szCs w:val="60"/>
+        </w:rPr>
+      </w:pPr>
+    </w:p>
+    <w:tbl>
+      <w:tblPr>
+        <w:tblStyle w:val="TableGrid"/>
+        <w:tblW w:w="0" w:type="auto"/>
+        <w:tblBorders>
+          <w:top w:val="none" w:sz="0" w:space="0" w:color="auto"/>
+          <w:left w:val="none" w:sz="0" w:space="0" w:color="auto"/>
+          <w:bottom w:val="none" w:sz="0" w:space="0" w:color="auto"/>
+          <w:right w:val="none" w:sz="0" w:space="0" w:color="auto"/>
+          <w:insideH w:val="single" w:sz="4" w:space="0" w:color="A7A7A7" w:themeColor="text2"/>
+        </w:tblBorders>
+        <w:tblLook w:val="04A0" w:firstRow="1" w:lastRow="0" w:firstColumn="1" w:lastColumn="0" w:noHBand="0" w:noVBand="1"/>
+      </w:tblPr>
+      <w:tblGrid>
+        <w:gridCol w:w="9350"/>
+      </w:tblGrid>
+      <w:tr>
+        <w:tc>
+          <w:tcPr>
+            <w:tcW w:w="9350" w:type="dxa"/>
+          </w:tcPr>
+          <w:p>
+            <w:pPr>
+              <w:pStyle w:val="Body"/>
+              <w:pBdr>
+                <w:top w:val="none" w:sz="0" w:space="0" w:color="auto"/>
+                <w:left w:val="none" w:sz="0" w:space="0" w:color="auto"/>
+                <w:bottom w:val="none" w:sz="0" w:space="0" w:color="auto"/>
+                <w:right w:val="none" w:sz="0" w:space="0" w:color="auto"/>
+                <w:between w:val="none" w:sz="0" w:space="0" w:color="auto"/>
+                <w:bar w:val="none" w:sz="0" w:color="auto"/>
+              </w:pBdr>
+              <w:spacing w:line="240" w:lineRule="auto"/>
+              <w:jc w:val="center"/>
+              <w:rPr>
+                <w:rFonts w:ascii="Century Gothic" w:hAnsi="Century Gothic"/>
+                <w:i/>
+                <w:sz w:val="32"/>
+                <w:szCs w:val="32"/>
+              </w:rPr>
+            </w:pPr>
+          </w:p>
+        </w:tc>
+      </w:tr>
+      <w:tr>
+        <w:tc>
+          <w:tcPr>
+            <w:tcW w:w="9350" w:type="dxa"/>
+          </w:tcPr>
+          <w:p>
+            <w:pPr>
+              <w:pStyle w:val="Body"/>
+              <w:pBdr>
+                <w:top w:val="none" w:sz="0" w:space="0" w:color="auto"/>
+                <w:left w:val="none" w:sz="0" w:space="0" w:color="auto"/>
+                <w:bottom w:val="none" w:sz="0" w:space="0" w:color="auto"/>
+                <w:right w:val="none" w:sz="0" w:space="0" w:color="auto"/>
+                <w:between w:val="none" w:sz="0" w:space="0" w:color="auto"/>
+                <w:bar w:val="none" w:sz="0" w:color="auto"/>
+              </w:pBdr>
+              <w:spacing w:line="240" w:lineRule="auto"/>
+              <w:jc w:val="center"/>
+              <w:rPr>
+                <w:rFonts w:ascii="Century Gothic" w:hAnsi="Century Gothic"/>
+                <w:i/>
+                <w:sz w:val="32"/>
+                <w:szCs w:val="32"/>
+              </w:rPr>
+            </w:pPr>
+          </w:p>
+        </w:tc>
+      </w:tr>
+      <w:tr>
+        <w:tc>
+          <w:tcPr>
+            <w:tcW w:w="9350" w:type="dxa"/>
+          </w:tcPr>
+          <w:p>
+            <w:pPr>
+              <w:pStyle w:val="Body"/>
+              <w:pBdr>
+                <w:top w:val="none" w:sz="0" w:space="0" w:color="auto"/>
+                <w:left w:val="none" w:sz="0" w:space="0" w:color="auto"/>
+                <w:bottom w:val="none" w:sz="0" w:space="0" w:color="auto"/>
+                <w:right w:val="none" w:sz="0" w:space="0" w:color="auto"/>
+                <w:between w:val="none" w:sz="0" w:space="0" w:color="auto"/>
+                <w:bar w:val="none" w:sz="0" w:color="auto"/>
+              </w:pBdr>
+              <w:spacing w:line="240" w:lineRule="auto"/>
+              <w:jc w:val="center"/>
+              <w:rPr>
+                <w:rFonts w:ascii="Century Gothic" w:hAnsi="Century Gothic"/>
+                <w:i/>
+                <w:sz w:val="32"/>
+                <w:szCs w:val="32"/>
+              </w:rPr>
+            </w:pPr>
+          </w:p>
+        </w:tc>
+      </w:tr>
+      <w:tr>
+        <w:tc>
+          <w:tcPr>
+            <w:tcW w:w="9350" w:type="dxa"/>
+          </w:tcPr>
+          <w:p>
+            <w:pPr>
+              <w:pStyle w:val="Body"/>
+              <w:pBdr>
+                <w:top w:val="none" w:sz="0" w:space="0" w:color="auto"/>
+                <w:left w:val="none" w:sz="0" w:space="0" w:color="auto"/>
+                <w:bottom w:val="none" w:sz="0" w:space="0" w:color="auto"/>
+                <w:right w:val="none" w:sz="0" w:space="0" w:color="auto"/>
+                <w:between w:val="none" w:sz="0" w:space="0" w:color="auto"/>
+                <w:bar w:val="none" w:sz="0" w:color="auto"/>
+              </w:pBdr>
+              <w:spacing w:line="240" w:lineRule="auto"/>
+              <w:jc w:val="center"/>
+              <w:rPr>
+                <w:rFonts w:ascii="Century Gothic" w:hAnsi="Century Gothic"/>
+                <w:i/>
+                <w:sz w:val="32"/>
+                <w:szCs w:val="32"/>
+              </w:rPr>
+            </w:pPr>
+          </w:p>
+        </w:tc>
+      </w:tr>
+      <w:tr>
+        <w:tc>
+          <w:tcPr>
+            <w:tcW w:w="9350" w:type="dxa"/>
+          </w:tcPr>
+          <w:p>
+            <w:pPr>
+              <w:pStyle w:val="Body"/>
+              <w:pBdr>
+                <w:top w:val="none" w:sz="0" w:space="0" w:color="auto"/>
+                <w:left w:val="none" w:sz="0" w:space="0" w:color="auto"/>
+                <w:bottom w:val="none" w:sz="0" w:space="0" w:color="auto"/>
+                <w:right w:val="none" w:sz="0" w:space="0" w:color="auto"/>
+                <w:between w:val="none" w:sz="0" w:space="0" w:color="auto"/>
+                <w:bar w:val="none" w:sz="0" w:color="auto"/>
+              </w:pBdr>
+              <w:spacing w:line="240" w:lineRule="auto"/>
+              <w:jc w:val="center"/>
+              <w:rPr>
+                <w:rFonts w:ascii="Century Gothic" w:hAnsi="Century Gothic"/>
+                <w:i/>
+                <w:sz w:val="32"/>
+                <w:szCs w:val="32"/>
+              </w:rPr>
+            </w:pPr>
+          </w:p>
+        </w:tc>
+      </w:tr>
+      <w:tr>
+        <w:tc>
+          <w:tcPr>
+            <w:tcW w:w="9350" w:type="dxa"/>
+          </w:tcPr>
+          <w:p>
+            <w:pPr>
+              <w:pStyle w:val="Body"/>
+              <w:pBdr>
+                <w:top w:val="none" w:sz="0" w:space="0" w:color="auto"/>
+                <w:left w:val="none" w:sz="0" w:space="0" w:color="auto"/>
+                <w:bottom w:val="none" w:sz="0" w:space="0" w:color="auto"/>
+                <w:right w:val="none" w:sz="0" w:space="0" w:color="auto"/>
+                <w:between w:val="none" w:sz="0" w:space="0" w:color="auto"/>
+                <w:bar w:val="none" w:sz="0" w:color="auto"/>
+              </w:pBdr>
+              <w:spacing w:line="240" w:lineRule="auto"/>
+              <w:jc w:val="center"/>
+              <w:rPr>
+                <w:rFonts w:ascii="Century Gothic" w:hAnsi="Century Gothic"/>
+                <w:i/>
+                <w:sz w:val="32"/>
+                <w:szCs w:val="32"/>
+              </w:rPr>
+            </w:pPr>
+          </w:p>
+        </w:tc>
+      </w:tr>
+      <w:tr>
+        <w:tc>
+          <w:tcPr>
+            <w:tcW w:w="9350" w:type="dxa"/>
+          </w:tcPr>
+          <w:p>
+            <w:pPr>
+              <w:pStyle w:val="Body"/>
+              <w:pBdr>
+                <w:top w:val="none" w:sz="0" w:space="0" w:color="auto"/>
+                <w:left w:val="none" w:sz="0" w:space="0" w:color="auto"/>
+                <w:bottom w:val="none" w:sz="0" w:space="0" w:color="auto"/>
+                <w:right w:val="none" w:sz="0" w:space="0" w:color="auto"/>
+                <w:between w:val="none" w:sz="0" w:space="0" w:color="auto"/>
+                <w:bar w:val="none" w:sz="0" w:color="auto"/>
+              </w:pBdr>
+              <w:spacing w:line="240" w:lineRule="auto"/>
+              <w:jc w:val="center"/>
+              <w:rPr>
+                <w:rFonts w:ascii="Century Gothic" w:hAnsi="Century Gothic"/>
+                <w:i/>
+                <w:sz w:val="32"/>
+                <w:szCs w:val="32"/>
+              </w:rPr>
+            </w:pPr>
+          </w:p>
+        </w:tc>
+      </w:tr>
+      <w:tr>
+        <w:tc>
+          <w:tcPr>
+            <w:tcW w:w="9350" w:type="dxa"/>
+          </w:tcPr>
+          <w:p>
+            <w:pPr>
+              <w:pStyle w:val="Body"/>
+              <w:pBdr>
+                <w:top w:val="none" w:sz="0" w:space="0" w:color="auto"/>
+                <w:left w:val="none" w:sz="0" w:space="0" w:color="auto"/>
+                <w:bottom w:val="none" w:sz="0" w:space="0" w:color="auto"/>
+                <w:right w:val="none" w:sz="0" w:space="0" w:color="auto"/>
+                <w:between w:val="none" w:sz="0" w:space="0" w:color="auto"/>
+                <w:bar w:val="none" w:sz="0" w:color="auto"/>
+              </w:pBdr>
+              <w:spacing w:line="240" w:lineRule="auto"/>
+              <w:jc w:val="center"/>
+              <w:rPr>
+                <w:rFonts w:ascii="Century Gothic" w:hAnsi="Century Gothic"/>
+                <w:i/>
+                <w:sz w:val="32"/>
+                <w:szCs w:val="32"/>
+              </w:rPr>
+            </w:pPr>
+          </w:p>
+        </w:tc>
+      </w:tr>
+      <w:tr>
+        <w:tc>
+          <w:tcPr>
+            <w:tcW w:w="9350" w:type="dxa"/>
+          </w:tcPr>
+          <w:p>
+            <w:pPr>
+              <w:pStyle w:val="Body"/>
+              <w:pBdr>
+                <w:top w:val="none" w:sz="0" w:space="0" w:color="auto"/>
+                <w:left w:val="none" w:sz="0" w:space="0" w:color="auto"/>
+                <w:bottom w:val="none" w:sz="0" w:space="0" w:color="auto"/>
+                <w:right w:val="none" w:sz="0" w:space="0" w:color="auto"/>
+                <w:between w:val="none" w:sz="0" w:space="0" w:color="auto"/>
+                <w:bar w:val="none" w:sz="0" w:color="auto"/>
+              </w:pBdr>
+              <w:spacing w:line="240" w:lineRule="auto"/>
+              <w:jc w:val="center"/>
+              <w:rPr>
+                <w:rFonts w:ascii="Century Gothic" w:hAnsi="Century Gothic"/>
+                <w:i/>
+                <w:sz w:val="32"/>
+                <w:szCs w:val="32"/>
+              </w:rPr>
+            </w:pPr>
+          </w:p>
+        </w:tc>
+      </w:tr>
+      <w:tr>
+        <w:tc>
+          <w:tcPr>
+            <w:tcW w:w="9350" w:type="dxa"/>
+          </w:tcPr>
+          <w:p>
+            <w:pPr>
+              <w:pStyle w:val="Body"/>
+              <w:pBdr>
+                <w:top w:val="none" w:sz="0" w:space="0" w:color="auto"/>
+                <w:left w:val="none" w:sz="0" w:space="0" w:color="auto"/>
+                <w:bottom w:val="none" w:sz="0" w:space="0" w:color="auto"/>
+                <w:right w:val="none" w:sz="0" w:space="0" w:color="auto"/>
+                <w:between w:val="none" w:sz="0" w:space="0" w:color="auto"/>
+                <w:bar w:val="none" w:sz="0" w:color="auto"/>
+              </w:pBdr>
+              <w:spacing w:line="240" w:lineRule="auto"/>
+              <w:jc w:val="center"/>
+              <w:rPr>
+                <w:rFonts w:ascii="Century Gothic" w:hAnsi="Century Gothic"/>
+                <w:i/>
+                <w:sz w:val="32"/>
+                <w:szCs w:val="32"/>
+              </w:rPr>
+            </w:pPr>
+          </w:p>
+        </w:tc>
+      </w:tr>
+      <w:tr>
+        <w:tc>
+          <w:tcPr>
+            <w:tcW w:w="9350" w:type="dxa"/>
+          </w:tcPr>
+          <w:p>
+            <w:pPr>
+              <w:pStyle w:val="Body"/>
+              <w:pBdr>
+                <w:top w:val="none" w:sz="0" w:space="0" w:color="auto"/>
+                <w:left w:val="none" w:sz="0" w:space="0" w:color="auto"/>
+                <w:bottom w:val="none" w:sz="0" w:space="0" w:color="auto"/>
+                <w:right w:val="none" w:sz="0" w:space="0" w:color="auto"/>
+                <w:between w:val="none" w:sz="0" w:space="0" w:color="auto"/>
+                <w:bar w:val="none" w:sz="0" w:color="auto"/>
+              </w:pBdr>
+              <w:spacing w:line="240" w:lineRule="auto"/>
+              <w:jc w:val="center"/>
+              <w:rPr>
+                <w:rFonts w:ascii="Century Gothic" w:hAnsi="Century Gothic"/>
+                <w:i/>
+                <w:sz w:val="32"/>
+                <w:szCs w:val="32"/>
+              </w:rPr>
+            </w:pPr>
+          </w:p>
+        </w:tc>
+      </w:tr>
+      <w:tr>
+        <w:tc>
+          <w:tcPr>
+            <w:tcW w:w="9350" w:type="dxa"/>
+          </w:tcPr>
+          <w:p>
+            <w:pPr>
+              <w:pStyle w:val="Body"/>
+              <w:pBdr>
+                <w:top w:val="none" w:sz="0" w:space="0" w:color="auto"/>
+                <w:left w:val="none" w:sz="0" w:space="0" w:color="auto"/>
+                <w:bottom w:val="none" w:sz="0" w:space="0" w:color="auto"/>
+                <w:right w:val="none" w:sz="0" w:space="0" w:color="auto"/>
+                <w:between w:val="none" w:sz="0" w:space="0" w:color="auto"/>
+                <w:bar w:val="none" w:sz="0" w:color="auto"/>
+              </w:pBdr>
+              <w:spacing w:line="240" w:lineRule="auto"/>
+              <w:jc w:val="center"/>
+              <w:rPr>
+                <w:rFonts w:ascii="Century Gothic" w:hAnsi="Century Gothic"/>
+                <w:i/>
+                <w:sz w:val="32"/>
+                <w:szCs w:val="32"/>
+              </w:rPr>
+            </w:pPr>
+          </w:p>
+        </w:tc>
+      </w:tr>
+      <w:tr>
+        <w:tc>
+          <w:tcPr>
+            <w:tcW w:w="9350" w:type="dxa"/>
+          </w:tcPr>
+          <w:p>
+            <w:pPr>
+              <w:pStyle w:val="Body"/>
+              <w:pBdr>
+                <w:top w:val="none" w:sz="0" w:space="0" w:color="auto"/>
+                <w:left w:val="none" w:sz="0" w:space="0" w:color="auto"/>
+                <w:bottom w:val="none" w:sz="0" w:space="0" w:color="auto"/>
+                <w:right w:val="none" w:sz="0" w:space="0" w:color="auto"/>
+                <w:between w:val="none" w:sz="0" w:space="0" w:color="auto"/>
+                <w:bar w:val="none" w:sz="0" w:color="auto"/>
+              </w:pBdr>
+              <w:spacing w:line="240" w:lineRule="auto"/>
+              <w:jc w:val="center"/>
+              <w:rPr>
+                <w:rFonts w:ascii="Century Gothic" w:hAnsi="Century Gothic"/>
+                <w:i/>
+                <w:sz w:val="32"/>
+                <w:szCs w:val="32"/>
+              </w:rPr>
+            </w:pPr>
+          </w:p>
+        </w:tc>
+      </w:tr>
+      <w:tr>
+        <w:tc>
+          <w:tcPr>
+            <w:tcW w:w="9350" w:type="dxa"/>
+          </w:tcPr>
+          <w:p>
+            <w:pPr>
+              <w:pStyle w:val="Body"/>
+              <w:pBdr>
+                <w:top w:val="none" w:sz="0" w:space="0" w:color="auto"/>
+                <w:left w:val="none" w:sz="0" w:space="0" w:color="auto"/>
+                <w:bottom w:val="none" w:sz="0" w:space="0" w:color="auto"/>
+                <w:right w:val="none" w:sz="0" w:space="0" w:color="auto"/>
+                <w:between w:val="none" w:sz="0" w:space="0" w:color="auto"/>
+                <w:bar w:val="none" w:sz="0" w:color="auto"/>
+              </w:pBdr>
+              <w:spacing w:line="240" w:lineRule="auto"/>
+              <w:jc w:val="center"/>
+              <w:rPr>
+                <w:rFonts w:ascii="Century Gothic" w:hAnsi="Century Gothic"/>
+                <w:i/>
+                <w:sz w:val="32"/>
+                <w:szCs w:val="32"/>
+              </w:rPr>
+            </w:pPr>
+          </w:p>
+        </w:tc>
+      </w:tr>
+      <w:tr>
+        <w:tc>
+          <w:tcPr>
+            <w:tcW w:w="9350" w:type="dxa"/>
+          </w:tcPr>
+          <w:p>
+            <w:pPr>
+              <w:pStyle w:val="Body"/>
+              <w:pBdr>
+                <w:top w:val="none" w:sz="0" w:space="0" w:color="auto"/>
+                <w:left w:val="none" w:sz="0" w:space="0" w:color="auto"/>
+                <w:bottom w:val="none" w:sz="0" w:space="0" w:color="auto"/>
+                <w:right w:val="none" w:sz="0" w:space="0" w:color="auto"/>
+                <w:between w:val="none" w:sz="0" w:space="0" w:color="auto"/>
+                <w:bar w:val="none" w:sz="0" w:color="auto"/>
+              </w:pBdr>
+              <w:spacing w:line="240" w:lineRule="auto"/>
+              <w:jc w:val="center"/>
+              <w:rPr>
+                <w:rFonts w:ascii="Century Gothic" w:hAnsi="Century Gothic"/>
+                <w:i/>
+                <w:sz w:val="32"/>
+                <w:szCs w:val="32"/>
+              </w:rPr>
+            </w:pPr>
+          </w:p>
+        </w:tc>
+      </w:tr>
+      <w:tr>
+        <w:tc>
+          <w:tcPr>
+            <w:tcW w:w="9350" w:type="dxa"/>
+          </w:tcPr>
+          <w:p>
+            <w:pPr>
+              <w:pStyle w:val="Body"/>
+              <w:pBdr>
+                <w:top w:val="none" w:sz="0" w:space="0" w:color="auto"/>
+                <w:left w:val="none" w:sz="0" w:space="0" w:color="auto"/>
+                <w:bottom w:val="none" w:sz="0" w:space="0" w:color="auto"/>
+                <w:right w:val="none" w:sz="0" w:space="0" w:color="auto"/>
+                <w:between w:val="none" w:sz="0" w:space="0" w:color="auto"/>
+                <w:bar w:val="none" w:sz="0" w:color="auto"/>
+              </w:pBdr>
+              <w:spacing w:line="240" w:lineRule="auto"/>
+              <w:jc w:val="center"/>
+              <w:rPr>
+                <w:rFonts w:ascii="Century Gothic" w:hAnsi="Century Gothic"/>
+                <w:i/>
+                <w:sz w:val="32"/>
+                <w:szCs w:val="32"/>
+              </w:rPr>
+            </w:pPr>
+          </w:p>
+        </w:tc>
+      </w:tr>
+      <w:tr>
+        <w:tc>
+          <w:tcPr>
+            <w:tcW w:w="9350" w:type="dxa"/>
+          </w:tcPr>
+          <w:p>
+            <w:pPr>
+              <w:pStyle w:val="Body"/>
+              <w:pBdr>
+                <w:top w:val="none" w:sz="0" w:space="0" w:color="auto"/>
+                <w:left w:val="none" w:sz="0" w:space="0" w:color="auto"/>
+                <w:bottom w:val="none" w:sz="0" w:space="0" w:color="auto"/>
+                <w:right w:val="none" w:sz="0" w:space="0" w:color="auto"/>
+                <w:between w:val="none" w:sz="0" w:space="0" w:color="auto"/>
+                <w:bar w:val="none" w:sz="0" w:color="auto"/>
+              </w:pBdr>
+              <w:spacing w:line="240" w:lineRule="auto"/>
+              <w:jc w:val="center"/>
+              <w:rPr>
+                <w:rFonts w:ascii="Century Gothic" w:hAnsi="Century Gothic"/>
+                <w:i/>
+                <w:sz w:val="32"/>
+                <w:szCs w:val="32"/>
+              </w:rPr>
+            </w:pPr>
+          </w:p>
+        </w:tc>
+      </w:tr>
+      <w:tr>
+        <w:tc>
+          <w:tcPr>
+            <w:tcW w:w="9350" w:type="dxa"/>
+          </w:tcPr>
+          <w:p>
+            <w:pPr>
+              <w:pStyle w:val="Body"/>
+              <w:pBdr>
+                <w:top w:val="none" w:sz="0" w:space="0" w:color="auto"/>
+                <w:left w:val="none" w:sz="0" w:space="0" w:color="auto"/>
+                <w:bottom w:val="none" w:sz="0" w:space="0" w:color="auto"/>
+                <w:right w:val="none" w:sz="0" w:space="0" w:color="auto"/>
+                <w:between w:val="none" w:sz="0" w:space="0" w:color="auto"/>
+                <w:bar w:val="none" w:sz="0" w:color="auto"/>
+              </w:pBdr>
+              <w:spacing w:line="240" w:lineRule="auto"/>
+              <w:jc w:val="center"/>
+              <w:rPr>
+                <w:rFonts w:ascii="Century Gothic" w:hAnsi="Century Gothic"/>
+                <w:i/>
+                <w:sz w:val="32"/>
+                <w:szCs w:val="32"/>
+              </w:rPr>
+            </w:pPr>
+          </w:p>
+        </w:tc>
+      </w:tr>
+      <w:tr>
+        <w:tc>
+          <w:tcPr>
+            <w:tcW w:w="9350" w:type="dxa"/>
+          </w:tcPr>
+          <w:p>
+            <w:pPr>
+              <w:pStyle w:val="Body"/>
+              <w:pBdr>
+                <w:top w:val="none" w:sz="0" w:space="0" w:color="auto"/>
+                <w:left w:val="none" w:sz="0" w:space="0" w:color="auto"/>
+                <w:bottom w:val="none" w:sz="0" w:space="0" w:color="auto"/>
+                <w:right w:val="none" w:sz="0" w:space="0" w:color="auto"/>
+                <w:between w:val="none" w:sz="0" w:space="0" w:color="auto"/>
+                <w:bar w:val="none" w:sz="0" w:color="auto"/>
+              </w:pBdr>
+              <w:spacing w:line="240" w:lineRule="auto"/>
+              <w:jc w:val="center"/>
+              <w:rPr>
+                <w:rFonts w:ascii="Century Gothic" w:hAnsi="Century Gothic"/>
+                <w:i/>
+                <w:sz w:val="32"/>
+                <w:szCs w:val="32"/>
+              </w:rPr>
+            </w:pPr>
+          </w:p>
+        </w:tc>
+      </w:tr>
+      <w:tr>
+        <w:tc>
+          <w:tcPr>
+            <w:tcW w:w="9350" w:type="dxa"/>
+          </w:tcPr>
+          <w:p>
+            <w:pPr>
+              <w:pStyle w:val="Body"/>
+              <w:pBdr>
+                <w:top w:val="none" w:sz="0" w:space="0" w:color="auto"/>
+                <w:left w:val="none" w:sz="0" w:space="0" w:color="auto"/>
+                <w:bottom w:val="none" w:sz="0" w:space="0" w:color="auto"/>
+                <w:right w:val="none" w:sz="0" w:space="0" w:color="auto"/>
+                <w:between w:val="none" w:sz="0" w:space="0" w:color="auto"/>
+                <w:bar w:val="none" w:sz="0" w:color="auto"/>
+              </w:pBdr>
+              <w:spacing w:line="240" w:lineRule="auto"/>
+              <w:jc w:val="center"/>
+              <w:rPr>
+                <w:rFonts w:ascii="Century Gothic" w:hAnsi="Century Gothic"/>
+                <w:i/>
+                <w:sz w:val="32"/>
+                <w:szCs w:val="32"/>
+              </w:rPr>
+            </w:pPr>
+          </w:p>
+        </w:tc>
+      </w:tr>
+      <w:tr>
+        <w:tc>
+          <w:tcPr>
+            <w:tcW w:w="9350" w:type="dxa"/>
+          </w:tcPr>
+          <w:p>
+            <w:pPr>
+              <w:pStyle w:val="Body"/>
+              <w:pBdr>
+                <w:top w:val="none" w:sz="0" w:space="0" w:color="auto"/>
+                <w:left w:val="none" w:sz="0" w:space="0" w:color="auto"/>
+                <w:bottom w:val="none" w:sz="0" w:space="0" w:color="auto"/>
+                <w:right w:val="none" w:sz="0" w:space="0" w:color="auto"/>
+                <w:between w:val="none" w:sz="0" w:space="0" w:color="auto"/>
+                <w:bar w:val="none" w:sz="0" w:color="auto"/>
+              </w:pBdr>
+              <w:spacing w:line="240" w:lineRule="auto"/>
+              <w:jc w:val="center"/>
+              <w:rPr>
+                <w:rFonts w:ascii="Century Gothic" w:hAnsi="Century Gothic"/>
+                <w:i/>
+                <w:sz w:val="32"/>
+                <w:szCs w:val="32"/>
+              </w:rPr>
+            </w:pPr>
+          </w:p>
+        </w:tc>
+      </w:tr>
+      <w:tr>
+        <w:tc>
+          <w:tcPr>
+            <w:tcW w:w="9350" w:type="dxa"/>
+          </w:tcPr>
+          <w:p>
+            <w:pPr>
+              <w:pStyle w:val="Body"/>
+              <w:pBdr>
+                <w:top w:val="none" w:sz="0" w:space="0" w:color="auto"/>
+                <w:left w:val="none" w:sz="0" w:space="0" w:color="auto"/>
+                <w:bottom w:val="none" w:sz="0" w:space="0" w:color="auto"/>
+                <w:right w:val="none" w:sz="0" w:space="0" w:color="auto"/>
+                <w:between w:val="none" w:sz="0" w:space="0" w:color="auto"/>
+                <w:bar w:val="none" w:sz="0" w:color="auto"/>
+              </w:pBdr>
+              <w:spacing w:line="240" w:lineRule="auto"/>
+              <w:jc w:val="center"/>
+              <w:rPr>
+                <w:rFonts w:ascii="Century Gothic" w:hAnsi="Century Gothic"/>
+                <w:i/>
+                <w:sz w:val="32"/>
+                <w:szCs w:val="32"/>
+              </w:rPr>
+            </w:pPr>
+          </w:p>
+        </w:tc>
+      </w:tr>
+      <w:tr>
+        <w:tc>
+          <w:tcPr>
+            <w:tcW w:w="9350" w:type="dxa"/>
+          </w:tcPr>
+          <w:p>
+            <w:pPr>
+              <w:pStyle w:val="Body"/>
+              <w:pBdr>
+                <w:top w:val="none" w:sz="0" w:space="0" w:color="auto"/>
+                <w:left w:val="none" w:sz="0" w:space="0" w:color="auto"/>
+                <w:bottom w:val="none" w:sz="0" w:space="0" w:color="auto"/>
+                <w:right w:val="none" w:sz="0" w:space="0" w:color="auto"/>
+                <w:between w:val="none" w:sz="0" w:space="0" w:color="auto"/>
+                <w:bar w:val="none" w:sz="0" w:color="auto"/>
+              </w:pBdr>
+              <w:spacing w:line="240" w:lineRule="auto"/>
+              <w:jc w:val="center"/>
+              <w:rPr>
+                <w:rFonts w:ascii="Century Gothic" w:hAnsi="Century Gothic"/>
+                <w:i/>
+                <w:sz w:val="32"/>
+                <w:szCs w:val="32"/>
+              </w:rPr>
+            </w:pPr>
+          </w:p>
+        </w:tc>
+      </w:tr>
+      <w:tr>
+        <w:tc>
+          <w:tcPr>
+            <w:tcW w:w="9350" w:type="dxa"/>
+          </w:tcPr>
+          <w:p>
+            <w:pPr>
+              <w:pStyle w:val="Body"/>
+              <w:pBdr>
+                <w:top w:val="none" w:sz="0" w:space="0" w:color="auto"/>
+                <w:left w:val="none" w:sz="0" w:space="0" w:color="auto"/>
+                <w:bottom w:val="none" w:sz="0" w:space="0" w:color="auto"/>
+                <w:right w:val="none" w:sz="0" w:space="0" w:color="auto"/>
+                <w:between w:val="none" w:sz="0" w:space="0" w:color="auto"/>
+                <w:bar w:val="none" w:sz="0" w:color="auto"/>
+              </w:pBdr>
+              <w:spacing w:line="240" w:lineRule="auto"/>
+              <w:jc w:val="center"/>
+              <w:rPr>
+                <w:rFonts w:ascii="Century Gothic" w:hAnsi="Century Gothic"/>
+                <w:i/>
+                <w:sz w:val="32"/>
+                <w:szCs w:val="32"/>
+              </w:rPr>
+            </w:pPr>
+          </w:p>
+        </w:tc>
+      </w:tr>
+      <w:tr>
+        <w:tc>
+          <w:tcPr>
+            <w:tcW w:w="9350" w:type="dxa"/>
+          </w:tcPr>
+          <w:p>
+            <w:pPr>
+              <w:pStyle w:val="Body"/>
+              <w:pBdr>
+                <w:top w:val="none" w:sz="0" w:space="0" w:color="auto"/>
+                <w:left w:val="none" w:sz="0" w:space="0" w:color="auto"/>
+                <w:bottom w:val="none" w:sz="0" w:space="0" w:color="auto"/>
+                <w:right w:val="none" w:sz="0" w:space="0" w:color="auto"/>
+                <w:between w:val="none" w:sz="0" w:space="0" w:color="auto"/>
+                <w:bar w:val="none" w:sz="0" w:color="auto"/>
+              </w:pBdr>
+              <w:spacing w:line="240" w:lineRule="auto"/>
+              <w:jc w:val="center"/>
+              <w:rPr>
+                <w:rFonts w:ascii="Century Gothic" w:hAnsi="Century Gothic"/>
+                <w:i/>
+                <w:sz w:val="32"/>
+                <w:szCs w:val="32"/>
+              </w:rPr>
+            </w:pPr>
+          </w:p>
+        </w:tc>
+      </w:tr>
+      <w:tr>
+        <w:tc>
+          <w:tcPr>
+            <w:tcW w:w="9350" w:type="dxa"/>
+          </w:tcPr>
+          <w:p>
+            <w:pPr>
+              <w:pStyle w:val="Body"/>
+              <w:pBdr>
+                <w:top w:val="none" w:sz="0" w:space="0" w:color="auto"/>
+                <w:left w:val="none" w:sz="0" w:space="0" w:color="auto"/>
+                <w:bottom w:val="none" w:sz="0" w:space="0" w:color="auto"/>
+                <w:right w:val="none" w:sz="0" w:space="0" w:color="auto"/>
+                <w:between w:val="none" w:sz="0" w:space="0" w:color="auto"/>
+                <w:bar w:val="none" w:sz="0" w:color="auto"/>
+              </w:pBdr>
+              <w:spacing w:line="240" w:lineRule="auto"/>
+              <w:jc w:val="center"/>
+              <w:rPr>
+                <w:rFonts w:ascii="Century Gothic" w:hAnsi="Century Gothic"/>
+                <w:i/>
+                <w:sz w:val="32"/>
+                <w:szCs w:val="32"/>
+              </w:rPr>
+            </w:pPr>
+          </w:p>
+        </w:tc>
+      </w:tr>
+      <w:tr>
+        <w:tc>
+          <w:tcPr>
+            <w:tcW w:w="9350" w:type="dxa"/>
+          </w:tcPr>
+          <w:p>
+            <w:pPr>
+              <w:pStyle w:val="Body"/>
+              <w:pBdr>
+                <w:top w:val="none" w:sz="0" w:space="0" w:color="auto"/>
+                <w:left w:val="none" w:sz="0" w:space="0" w:color="auto"/>
+                <w:bottom w:val="none" w:sz="0" w:space="0" w:color="auto"/>
+                <w:right w:val="none" w:sz="0" w:space="0" w:color="auto"/>
+                <w:between w:val="none" w:sz="0" w:space="0" w:color="auto"/>
+                <w:bar w:val="none" w:sz="0" w:color="auto"/>
+              </w:pBdr>
+              <w:spacing w:line="240" w:lineRule="auto"/>
+              <w:jc w:val="center"/>
+              <w:rPr>
+                <w:rFonts w:ascii="Century Gothic" w:hAnsi="Century Gothic"/>
+                <w:i/>
+                <w:sz w:val="32"/>
+                <w:szCs w:val="32"/>
+              </w:rPr>
+            </w:pPr>
+          </w:p>
+        </w:tc>
+      </w:tr>
+      <w:tr>
+        <w:tc>
+          <w:tcPr>
+            <w:tcW w:w="9350" w:type="dxa"/>
+          </w:tcPr>
+          <w:p>
+            <w:pPr>
+              <w:pStyle w:val="Body"/>
+              <w:pBdr>
+                <w:top w:val="none" w:sz="0" w:space="0" w:color="auto"/>
+                <w:left w:val="none" w:sz="0" w:space="0" w:color="auto"/>
+                <w:bottom w:val="none" w:sz="0" w:space="0" w:color="auto"/>
+                <w:right w:val="none" w:sz="0" w:space="0" w:color="auto"/>
+                <w:between w:val="none" w:sz="0" w:space="0" w:color="auto"/>
+                <w:bar w:val="none" w:sz="0" w:color="auto"/>
+              </w:pBdr>
+              <w:spacing w:line="240" w:lineRule="auto"/>
+              <w:jc w:val="center"/>
+              <w:rPr>
+                <w:rFonts w:ascii="Century Gothic" w:hAnsi="Century Gothic"/>
+                <w:i/>
+                <w:sz w:val="32"/>
+                <w:szCs w:val="32"/>
+              </w:rPr>
+            </w:pPr>
+          </w:p>
+        </w:tc>
+      </w:tr>
+    </w:tbl>
     <w:p>
       <w:pPr>
         <w:pStyle w:val="Body"/>
         <w:spacing w:line="360" w:lineRule="auto"/>
-        <w:rPr>
-          <w:rFonts w:ascii="Century Gothic" w:hAnsi="Century Gothic"/>
-          <w:color w:val="24292E"/>
-          <w:sz w:val="28"/>
-          <w:szCs w:val="28"/>
-          <w:u w:color="24292E"/>
-        </w:rPr>
-      </w:pPr>
-    </w:p>
-    <w:p>
-      <w:pPr>
-        <w:pStyle w:val="Body"/>
-        <w:spacing w:line="360" w:lineRule="auto"/>
+        <w:jc w:val="center"/>
+        <w:outlineLvl w:val="0"/>
         <w:rPr>
           <w:rFonts w:ascii="Century Gothic" w:hAnsi="Century Gothic"/>
           <w:color w:val="24292E"/>
@@ -47328,8 +47489,6 @@
                 <w:rFonts w:ascii="Courier New" w:hAnsi="Courier New" w:cs="Courier New"/>
               </w:rPr>
             </w:pPr>
-            <w:bookmarkStart w:id="0" w:name="_GoBack"/>
-            <w:bookmarkEnd w:id="0"/>
             <w:r>
               <w:rPr>
                 <w:rFonts w:ascii="Courier New" w:hAnsi="Courier New" w:cs="Courier New"/>
@@ -48734,7 +48893,7 @@
       <w:pgNumType w:start="1"/>
       <w:cols w:space="720"/>
       <w:docGrid w:linePitch="326"/>
-      <w:printerSettings r:id="rId32"/>
+      <w:printerSettings r:id="rId37"/>
     </w:sectPr>
   </w:body>
 </w:document>
@@ -48770,6 +48929,26 @@
 </file>
 
 <file path=word/footer2.xml><?xml version="1.0" encoding="utf-8"?>
+<w:ftr xmlns:wpc="http://schemas.microsoft.com/office/word/2010/wordprocessingCanvas" xmlns:mo="http://schemas.microsoft.com/office/mac/office/2008/main" xmlns:mc="http://schemas.openxmlformats.org/markup-compatibility/2006" xmlns:mv="urn:schemas-microsoft-com:mac:vml" xmlns:o="urn:schemas-microsoft-com:office:office" xmlns:r="http://schemas.openxmlformats.org/officeDocument/2006/relationships" xmlns:m="http://schemas.openxmlformats.org/officeDocument/2006/math" xmlns:v="urn:schemas-microsoft-com:vml" xmlns:wp14="http://schemas.microsoft.com/office/word/2010/wordprocessingDrawing" xmlns:wp="http://schemas.openxmlformats.org/drawingml/2006/wordprocessingDrawing" xmlns:w10="urn:schemas-microsoft-com:office:word" xmlns:w="http://schemas.openxmlformats.org/wordprocessingml/2006/main" xmlns:w14="http://schemas.microsoft.com/office/word/2010/wordml" xmlns:w15="http://schemas.microsoft.com/office/word/2012/wordml" xmlns:wpg="http://schemas.microsoft.com/office/word/2010/wordprocessingGroup" xmlns:wpi="http://schemas.microsoft.com/office/word/2010/wordprocessingInk" xmlns:wne="http://schemas.microsoft.com/office/word/2006/wordml" xmlns:wps="http://schemas.microsoft.com/office/word/2010/wordprocessingShape" mc:Ignorable="w14 w15 wp14">
+  <w:p>
+    <w:pPr>
+      <w:pStyle w:val="Footer"/>
+    </w:pPr>
+  </w:p>
+</w:ftr>
+</file>
+
+<file path=word/footer3.xml><?xml version="1.0" encoding="utf-8"?>
+<w:ftr xmlns:wpc="http://schemas.microsoft.com/office/word/2010/wordprocessingCanvas" xmlns:mo="http://schemas.microsoft.com/office/mac/office/2008/main" xmlns:mc="http://schemas.openxmlformats.org/markup-compatibility/2006" xmlns:mv="urn:schemas-microsoft-com:mac:vml" xmlns:o="urn:schemas-microsoft-com:office:office" xmlns:r="http://schemas.openxmlformats.org/officeDocument/2006/relationships" xmlns:m="http://schemas.openxmlformats.org/officeDocument/2006/math" xmlns:v="urn:schemas-microsoft-com:vml" xmlns:wp14="http://schemas.microsoft.com/office/word/2010/wordprocessingDrawing" xmlns:wp="http://schemas.openxmlformats.org/drawingml/2006/wordprocessingDrawing" xmlns:w10="urn:schemas-microsoft-com:office:word" xmlns:w="http://schemas.openxmlformats.org/wordprocessingml/2006/main" xmlns:w14="http://schemas.microsoft.com/office/word/2010/wordml" xmlns:w15="http://schemas.microsoft.com/office/word/2012/wordml" xmlns:wpg="http://schemas.microsoft.com/office/word/2010/wordprocessingGroup" xmlns:wpi="http://schemas.microsoft.com/office/word/2010/wordprocessingInk" xmlns:wne="http://schemas.microsoft.com/office/word/2006/wordml" xmlns:wps="http://schemas.microsoft.com/office/word/2010/wordprocessingShape" mc:Ignorable="w14 w15 wp14">
+  <w:p>
+    <w:pPr>
+      <w:pStyle w:val="Footer"/>
+    </w:pPr>
+  </w:p>
+</w:ftr>
+</file>
+
+<file path=word/footer4.xml><?xml version="1.0" encoding="utf-8"?>
 <w:ftr xmlns:wpc="http://schemas.microsoft.com/office/word/2010/wordprocessingCanvas" xmlns:mo="http://schemas.microsoft.com/office/mac/office/2008/main" xmlns:mc="http://schemas.openxmlformats.org/markup-compatibility/2006" xmlns:mv="urn:schemas-microsoft-com:mac:vml" xmlns:o="urn:schemas-microsoft-com:office:office" xmlns:r="http://schemas.openxmlformats.org/officeDocument/2006/relationships" xmlns:m="http://schemas.openxmlformats.org/officeDocument/2006/math" xmlns:v="urn:schemas-microsoft-com:vml" xmlns:wp14="http://schemas.microsoft.com/office/word/2010/wordprocessingDrawing" xmlns:wp="http://schemas.openxmlformats.org/drawingml/2006/wordprocessingDrawing" xmlns:w10="urn:schemas-microsoft-com:office:word" xmlns:w="http://schemas.openxmlformats.org/wordprocessingml/2006/main" xmlns:w14="http://schemas.microsoft.com/office/word/2010/wordml" xmlns:w15="http://schemas.microsoft.com/office/word/2012/wordml" xmlns:wpg="http://schemas.microsoft.com/office/word/2010/wordprocessingGroup" xmlns:wpi="http://schemas.microsoft.com/office/word/2010/wordprocessingInk" xmlns:wne="http://schemas.microsoft.com/office/word/2006/wordml" xmlns:wps="http://schemas.microsoft.com/office/word/2010/wordprocessingShape" mc:Ignorable="w14 w15 wp14">
   <w:p>
     <w:pPr>
@@ -48821,6 +49000,17 @@
 </file>
 
 <file path=word/header3.xml><?xml version="1.0" encoding="utf-8"?>
+<w:hdr xmlns:wpc="http://schemas.microsoft.com/office/word/2010/wordprocessingCanvas" xmlns:mo="http://schemas.microsoft.com/office/mac/office/2008/main" xmlns:mc="http://schemas.openxmlformats.org/markup-compatibility/2006" xmlns:mv="urn:schemas-microsoft-com:mac:vml" xmlns:o="urn:schemas-microsoft-com:office:office" xmlns:r="http://schemas.openxmlformats.org/officeDocument/2006/relationships" xmlns:m="http://schemas.openxmlformats.org/officeDocument/2006/math" xmlns:v="urn:schemas-microsoft-com:vml" xmlns:wp14="http://schemas.microsoft.com/office/word/2010/wordprocessingDrawing" xmlns:wp="http://schemas.openxmlformats.org/drawingml/2006/wordprocessingDrawing" xmlns:w10="urn:schemas-microsoft-com:office:word" xmlns:w="http://schemas.openxmlformats.org/wordprocessingml/2006/main" xmlns:w14="http://schemas.microsoft.com/office/word/2010/wordml" xmlns:w15="http://schemas.microsoft.com/office/word/2012/wordml" xmlns:wpg="http://schemas.microsoft.com/office/word/2010/wordprocessingGroup" xmlns:wpi="http://schemas.microsoft.com/office/word/2010/wordprocessingInk" xmlns:wne="http://schemas.microsoft.com/office/word/2006/wordml" xmlns:wps="http://schemas.microsoft.com/office/word/2010/wordprocessingShape" mc:Ignorable="w14 w15 wp14">
+  <w:p>
+    <w:pPr>
+      <w:pStyle w:val="Body"/>
+      <w:jc w:val="right"/>
+    </w:pPr>
+  </w:p>
+</w:hdr>
+</file>
+
+<file path=word/header4.xml><?xml version="1.0" encoding="utf-8"?>
 <w:hdr xmlns:wpc="http://schemas.microsoft.com/office/word/2010/wordprocessingCanvas" xmlns:mo="http://schemas.microsoft.com/office/mac/office/2008/main" xmlns:mc="http://schemas.openxmlformats.org/markup-compatibility/2006" xmlns:mv="urn:schemas-microsoft-com:mac:vml" xmlns:o="urn:schemas-microsoft-com:office:office" xmlns:r="http://schemas.openxmlformats.org/officeDocument/2006/relationships" xmlns:m="http://schemas.openxmlformats.org/officeDocument/2006/math" xmlns:v="urn:schemas-microsoft-com:vml" xmlns:wp14="http://schemas.microsoft.com/office/word/2010/wordprocessingDrawing" xmlns:wp="http://schemas.openxmlformats.org/drawingml/2006/wordprocessingDrawing" xmlns:w10="urn:schemas-microsoft-com:office:word" xmlns:w="http://schemas.openxmlformats.org/wordprocessingml/2006/main" xmlns:w14="http://schemas.microsoft.com/office/word/2010/wordml" xmlns:w15="http://schemas.microsoft.com/office/word/2012/wordml" xmlns:wpg="http://schemas.microsoft.com/office/word/2010/wordprocessingGroup" xmlns:wpi="http://schemas.microsoft.com/office/word/2010/wordprocessingInk" xmlns:wne="http://schemas.microsoft.com/office/word/2006/wordml" xmlns:wps="http://schemas.microsoft.com/office/word/2010/wordprocessingShape" mc:Ignorable="w14 w15 wp14">
   <w:p>
     <w:pPr>

</xml_diff>

<commit_message>
tweaks to Units 5 and 6, along with additional workbook exercise
</commit_message>
<xml_diff>
--- a/courses/data-science/resources/workbook/StudentWorkbook.docx
+++ b/courses/data-science/resources/workbook/StudentWorkbook.docx
@@ -2254,31 +2254,7 @@
                 <w:szCs w:val="48"/>
                 <w:lang w:val="de-DE"/>
               </w:rPr>
-              <w:t xml:space="preserve">     Value, </w:t>
-            </w:r>
-            <w:proofErr w:type="spellStart"/>
-            <w:r>
-              <w:rPr>
-                <w:rFonts w:ascii="Century Gothic" w:hAnsi="Century Gothic"/>
-                <w:b/>
-                <w:bCs/>
-                <w:sz w:val="48"/>
-                <w:szCs w:val="48"/>
-                <w:lang w:val="de-DE"/>
-              </w:rPr>
-              <w:t>or</w:t>
-            </w:r>
-            <w:proofErr w:type="spellEnd"/>
-            <w:r>
-              <w:rPr>
-                <w:rFonts w:ascii="Century Gothic" w:hAnsi="Century Gothic"/>
-                <w:b/>
-                <w:bCs/>
-                <w:sz w:val="48"/>
-                <w:szCs w:val="48"/>
-                <w:lang w:val="de-DE"/>
-              </w:rPr>
-              <w:t xml:space="preserve"> Error?</w:t>
+              <w:t xml:space="preserve">     Value, or Error?</w:t>
             </w:r>
           </w:p>
         </w:tc>
@@ -4266,7 +4242,6 @@
         </w:rPr>
         <w:t>For the row with value “</w:t>
       </w:r>
-      <w:proofErr w:type="spellStart"/>
       <w:r>
         <w:rPr>
           <w:rFonts w:ascii="Century Gothic" w:hAnsi="Century Gothic"/>
@@ -4276,7 +4251,6 @@
         </w:rPr>
         <w:t>Human</w:t>
       </w:r>
-      <w:proofErr w:type="spellEnd"/>
       <w:r>
         <w:rPr>
           <w:rFonts w:ascii="Century Gothic" w:hAnsi="Century Gothic"/>
@@ -4320,19 +4294,8 @@
           <w:szCs w:val="28"/>
           <w:lang w:val="de-DE"/>
         </w:rPr>
-        <w:t xml:space="preserve"> </w:t>
-      </w:r>
-      <w:proofErr w:type="spellStart"/>
-      <w:r>
-        <w:rPr>
-          <w:rFonts w:ascii="Century Gothic" w:hAnsi="Century Gothic"/>
-          <w:sz w:val="28"/>
-          <w:szCs w:val="28"/>
-          <w:lang w:val="de-DE"/>
-        </w:rPr>
-        <w:t>column</w:t>
-      </w:r>
-      <w:proofErr w:type="spellEnd"/>
+        <w:t xml:space="preserve"> column</w:t>
+      </w:r>
       <w:r>
         <w:rPr>
           <w:rFonts w:ascii="Century Gothic" w:hAnsi="Century Gothic"/>
@@ -4509,25 +4472,7 @@
           <w:sz w:val="28"/>
           <w:szCs w:val="28"/>
         </w:rPr>
-        <w:t xml:space="preserve">nit-2 </w:t>
-      </w:r>
-      <w:proofErr w:type="spellStart"/>
-      <w:r>
-        <w:rPr>
-          <w:rFonts w:ascii="Century Gothic" w:hAnsi="Century Gothic"/>
-          <w:sz w:val="28"/>
-          <w:szCs w:val="28"/>
-        </w:rPr>
-        <w:t>Pyret</w:t>
-      </w:r>
-      <w:proofErr w:type="spellEnd"/>
-      <w:r>
-        <w:rPr>
-          <w:rFonts w:ascii="Century Gothic" w:hAnsi="Century Gothic"/>
-          <w:sz w:val="28"/>
-          <w:szCs w:val="28"/>
-        </w:rPr>
-        <w:t xml:space="preserve"> program:</w:t>
+        <w:t>nit-2 Pyret program:</w:t>
       </w:r>
     </w:p>
     <w:p>
@@ -6636,29 +6581,7 @@
           <w:szCs w:val="24"/>
           <w:u w:color="24292E"/>
         </w:rPr>
-        <w:t xml:space="preserve">in the Unit 3 template file, so you can check your answers with </w:t>
-      </w:r>
-      <w:proofErr w:type="spellStart"/>
-      <w:r>
-        <w:rPr>
-          <w:rFonts w:ascii="Century Gothic" w:hAnsi="Century Gothic"/>
-          <w:color w:val="24292E"/>
-          <w:sz w:val="24"/>
-          <w:szCs w:val="24"/>
-          <w:u w:color="24292E"/>
-        </w:rPr>
-        <w:t>Pyret</w:t>
-      </w:r>
-      <w:proofErr w:type="spellEnd"/>
-      <w:r>
-        <w:rPr>
-          <w:rFonts w:ascii="Century Gothic" w:hAnsi="Century Gothic"/>
-          <w:color w:val="24292E"/>
-          <w:sz w:val="24"/>
-          <w:szCs w:val="24"/>
-          <w:u w:color="24292E"/>
-        </w:rPr>
-        <w:t>.</w:t>
+        <w:t>in the Unit 3 template file, so you can check your answers with Pyret.</w:t>
       </w:r>
     </w:p>
     <w:p>
@@ -6726,7 +6649,6 @@
                 <w:rFonts w:ascii="Century Gothic" w:hAnsi="Century Gothic"/>
               </w:rPr>
             </w:pPr>
-            <w:proofErr w:type="spellStart"/>
             <w:r>
               <w:rPr>
                 <w:rFonts w:ascii="Century Gothic" w:hAnsi="Century Gothic"/>
@@ -6740,7 +6662,6 @@
               </w:rPr>
               <w:t>List</w:t>
             </w:r>
-            <w:proofErr w:type="spellEnd"/>
           </w:p>
         </w:tc>
         <w:tc>
@@ -6811,7 +6732,6 @@
                 <w:rFonts w:ascii="Century Gothic" w:hAnsi="Century Gothic"/>
               </w:rPr>
             </w:pPr>
-            <w:proofErr w:type="spellStart"/>
             <w:r>
               <w:rPr>
                 <w:rFonts w:ascii="Century Gothic" w:hAnsi="Century Gothic"/>
@@ -6825,7 +6745,6 @@
               </w:rPr>
               <w:t>Median</w:t>
             </w:r>
-            <w:proofErr w:type="spellEnd"/>
           </w:p>
         </w:tc>
         <w:tc>
@@ -7654,20 +7573,8 @@
           <w:u w:color="24292E"/>
         </w:rPr>
         <w:lastRenderedPageBreak/>
-        <w:t xml:space="preserve">Measuring Center in </w:t>
-      </w:r>
-      <w:proofErr w:type="spellStart"/>
-      <w:r>
-        <w:rPr>
-          <w:rFonts w:ascii="Century Gothic" w:hAnsi="Century Gothic"/>
-          <w:color w:val="24292E"/>
-          <w:sz w:val="60"/>
-          <w:szCs w:val="60"/>
-          <w:u w:color="24292E"/>
-        </w:rPr>
-        <w:t>Pyret</w:t>
-      </w:r>
-      <w:proofErr w:type="spellEnd"/>
+        <w:t>Measuring Center in Pyret</w:t>
+      </w:r>
     </w:p>
     <w:p>
       <w:pPr>
@@ -9929,29 +9836,7 @@
           <w:szCs w:val="24"/>
           <w:u w:color="24292E"/>
         </w:rPr>
-        <w:t xml:space="preserve">Do </w:t>
-      </w:r>
-      <w:proofErr w:type="spellStart"/>
-      <w:r>
-        <w:rPr>
-          <w:rFonts w:ascii="Century Gothic" w:hAnsi="Century Gothic"/>
-          <w:color w:val="24292E"/>
-          <w:sz w:val="24"/>
-          <w:szCs w:val="24"/>
-          <w:u w:color="24292E"/>
-        </w:rPr>
-        <w:t>french</w:t>
-      </w:r>
-      <w:proofErr w:type="spellEnd"/>
-      <w:r>
-        <w:rPr>
-          <w:rFonts w:ascii="Century Gothic" w:hAnsi="Century Gothic"/>
-          <w:color w:val="24292E"/>
-          <w:sz w:val="24"/>
-          <w:szCs w:val="24"/>
-          <w:u w:color="24292E"/>
-        </w:rPr>
-        <w:t xml:space="preserve"> fries have more sodium than </w:t>
+        <w:t xml:space="preserve">Do french fries have more sodium than </w:t>
       </w:r>
       <w:r>
         <w:rPr>
@@ -10803,29 +10688,7 @@
                 <w:shd w:val="clear" w:color="auto" w:fill="FFFFFF"/>
                 <w:lang w:val="es-ES_tradnl"/>
               </w:rPr>
-              <w:t>"</w:t>
-            </w:r>
-            <w:proofErr w:type="spellStart"/>
-            <w:r>
-              <w:rPr>
-                <w:rFonts w:ascii="Century Gothic" w:hAnsi="Century Gothic"/>
-                <w:sz w:val="24"/>
-                <w:szCs w:val="24"/>
-                <w:shd w:val="clear" w:color="auto" w:fill="FFFFFF"/>
-                <w:lang w:val="es-ES_tradnl"/>
-              </w:rPr>
-              <w:t>Enriquez</w:t>
-            </w:r>
-            <w:proofErr w:type="spellEnd"/>
-            <w:r>
-              <w:rPr>
-                <w:rFonts w:ascii="Century Gothic" w:hAnsi="Century Gothic"/>
-                <w:sz w:val="24"/>
-                <w:szCs w:val="24"/>
-                <w:shd w:val="clear" w:color="auto" w:fill="FFFFFF"/>
-                <w:lang w:val="es-ES_tradnl"/>
-              </w:rPr>
-              <w:t>"</w:t>
+              <w:t>"Enriquez"</w:t>
             </w:r>
           </w:p>
         </w:tc>
@@ -14934,29 +14797,7 @@
                 <w:shd w:val="clear" w:color="auto" w:fill="FFFFFF"/>
                 <w:lang w:val="es-ES_tradnl"/>
               </w:rPr>
-              <w:t>"</w:t>
-            </w:r>
-            <w:proofErr w:type="spellStart"/>
-            <w:r>
-              <w:rPr>
-                <w:rFonts w:ascii="Century Gothic" w:hAnsi="Century Gothic"/>
-                <w:sz w:val="21"/>
-                <w:szCs w:val="21"/>
-                <w:shd w:val="clear" w:color="auto" w:fill="FFFFFF"/>
-                <w:lang w:val="es-ES_tradnl"/>
-              </w:rPr>
-              <w:t>Enriquez</w:t>
-            </w:r>
-            <w:proofErr w:type="spellEnd"/>
-            <w:r>
-              <w:rPr>
-                <w:rFonts w:ascii="Century Gothic" w:hAnsi="Century Gothic"/>
-                <w:sz w:val="21"/>
-                <w:szCs w:val="21"/>
-                <w:shd w:val="clear" w:color="auto" w:fill="FFFFFF"/>
-                <w:lang w:val="es-ES_tradnl"/>
-              </w:rPr>
-              <w:t>"</w:t>
+              <w:t>"Enriquez"</w:t>
             </w:r>
           </w:p>
         </w:tc>
@@ -20041,36 +19882,750 @@
     <w:p>
       <w:pPr>
         <w:pStyle w:val="Body"/>
-        <w:spacing w:line="240" w:lineRule="auto"/>
+        <w:spacing w:line="360" w:lineRule="auto"/>
         <w:jc w:val="center"/>
         <w:outlineLvl w:val="0"/>
         <w:rPr>
           <w:rFonts w:ascii="Century Gothic" w:hAnsi="Century Gothic"/>
+          <w:color w:val="24292E"/>
           <w:sz w:val="60"/>
           <w:szCs w:val="60"/>
-        </w:rPr>
-      </w:pPr>
-      <w:r>
-        <w:rPr>
-          <w:rFonts w:ascii="Century Gothic" w:hAnsi="Century Gothic"/>
+          <w:u w:color="24292E"/>
+        </w:rPr>
+      </w:pPr>
+      <w:r>
+        <w:rPr>
+          <w:rFonts w:ascii="Century Gothic" w:hAnsi="Century Gothic"/>
+          <w:color w:val="24292E"/>
           <w:sz w:val="60"/>
           <w:szCs w:val="60"/>
+          <w:u w:color="24292E"/>
+        </w:rPr>
+        <w:lastRenderedPageBreak/>
+        <w:t>Checking for Understanding</w:t>
+      </w:r>
+    </w:p>
+    <w:p>
+      <w:pPr>
+        <w:pStyle w:val="Body"/>
+        <w:spacing w:line="360" w:lineRule="auto"/>
+        <w:jc w:val="center"/>
+        <w:outlineLvl w:val="0"/>
+        <w:rPr>
+          <w:rFonts w:ascii="Century Gothic" w:hAnsi="Century Gothic"/>
+          <w:color w:val="24292E"/>
+          <w:sz w:val="28"/>
+          <w:szCs w:val="28"/>
+          <w:u w:color="24292E"/>
+        </w:rPr>
+      </w:pPr>
+    </w:p>
+    <w:p>
+      <w:pPr>
+        <w:pStyle w:val="Body"/>
+        <w:numPr>
+          <w:ilvl w:val="0"/>
+          <w:numId w:val="31"/>
+        </w:numPr>
+        <w:spacing w:line="480" w:lineRule="auto"/>
+        <w:rPr>
+          <w:rFonts w:ascii="Century Gothic" w:hAnsi="Century Gothic"/>
+          <w:color w:val="24292E"/>
+          <w:sz w:val="24"/>
+          <w:szCs w:val="24"/>
+          <w:u w:color="24292E"/>
+        </w:rPr>
+      </w:pPr>
+      <w:r>
+        <w:rPr>
+          <w:rFonts w:ascii="Century Gothic" w:hAnsi="Century Gothic"/>
+          <w:color w:val="24292E"/>
+          <w:sz w:val="24"/>
+          <w:szCs w:val="24"/>
+          <w:u w:color="24292E"/>
+        </w:rPr>
+        <w:t xml:space="preserve">In your own words, explain what a </w:t>
+      </w:r>
+      <w:r>
+        <w:rPr>
+          <w:rFonts w:ascii="Century Gothic" w:hAnsi="Century Gothic"/>
+          <w:b/>
+          <w:color w:val="24292E"/>
+          <w:sz w:val="24"/>
+          <w:szCs w:val="24"/>
+          <w:u w:color="24292E"/>
+        </w:rPr>
+        <w:t>statistical</w:t>
+      </w:r>
+      <w:r>
+        <w:rPr>
+          <w:rFonts w:ascii="Century Gothic" w:hAnsi="Century Gothic"/>
+          <w:b/>
+          <w:color w:val="24292E"/>
+          <w:sz w:val="24"/>
+          <w:szCs w:val="24"/>
+          <w:u w:color="24292E"/>
+        </w:rPr>
+        <w:t xml:space="preserve"> </w:t>
+      </w:r>
+      <w:r>
+        <w:rPr>
+          <w:rFonts w:ascii="Century Gothic" w:hAnsi="Century Gothic"/>
+          <w:b/>
+          <w:color w:val="24292E"/>
+          <w:sz w:val="24"/>
+          <w:szCs w:val="24"/>
+          <w:u w:color="24292E"/>
+        </w:rPr>
+        <w:t xml:space="preserve">model </w:t>
+      </w:r>
+      <w:r>
+        <w:rPr>
+          <w:rFonts w:ascii="Century Gothic" w:hAnsi="Century Gothic"/>
+          <w:color w:val="24292E"/>
+          <w:sz w:val="24"/>
+          <w:szCs w:val="24"/>
+          <w:u w:color="24292E"/>
+        </w:rPr>
+        <w:t>is.</w:t>
+      </w:r>
+    </w:p>
+    <w:tbl>
+      <w:tblPr>
+        <w:tblStyle w:val="TableGrid"/>
+        <w:tblW w:w="0" w:type="auto"/>
+        <w:tblBorders>
+          <w:top w:val="none" w:sz="0" w:space="0" w:color="auto"/>
+          <w:left w:val="none" w:sz="0" w:space="0" w:color="auto"/>
+          <w:bottom w:val="none" w:sz="0" w:space="0" w:color="auto"/>
+          <w:right w:val="none" w:sz="0" w:space="0" w:color="auto"/>
+          <w:insideH w:val="single" w:sz="4" w:space="0" w:color="A7A7A7" w:themeColor="text2"/>
+        </w:tblBorders>
+        <w:tblLook w:val="04A0" w:firstRow="1" w:lastRow="0" w:firstColumn="1" w:lastColumn="0" w:noHBand="0" w:noVBand="1"/>
+      </w:tblPr>
+      <w:tblGrid>
+        <w:gridCol w:w="9350"/>
+      </w:tblGrid>
+      <w:tr>
+        <w:tc>
+          <w:tcPr>
+            <w:tcW w:w="9350" w:type="dxa"/>
+          </w:tcPr>
+          <w:p>
+            <w:pPr>
+              <w:pStyle w:val="Body"/>
+              <w:pBdr>
+                <w:top w:val="none" w:sz="0" w:space="0" w:color="auto"/>
+                <w:left w:val="none" w:sz="0" w:space="0" w:color="auto"/>
+                <w:bottom w:val="none" w:sz="0" w:space="0" w:color="auto"/>
+                <w:right w:val="none" w:sz="0" w:space="0" w:color="auto"/>
+                <w:between w:val="none" w:sz="0" w:space="0" w:color="auto"/>
+                <w:bar w:val="none" w:sz="0" w:color="auto"/>
+              </w:pBdr>
+              <w:spacing w:line="240" w:lineRule="auto"/>
+              <w:jc w:val="center"/>
+              <w:rPr>
+                <w:rFonts w:ascii="Century Gothic" w:hAnsi="Century Gothic"/>
+                <w:i/>
+                <w:sz w:val="32"/>
+                <w:szCs w:val="32"/>
+              </w:rPr>
+            </w:pPr>
+          </w:p>
+        </w:tc>
+      </w:tr>
+      <w:tr>
+        <w:tc>
+          <w:tcPr>
+            <w:tcW w:w="9350" w:type="dxa"/>
+          </w:tcPr>
+          <w:p>
+            <w:pPr>
+              <w:pStyle w:val="Body"/>
+              <w:pBdr>
+                <w:top w:val="none" w:sz="0" w:space="0" w:color="auto"/>
+                <w:left w:val="none" w:sz="0" w:space="0" w:color="auto"/>
+                <w:bottom w:val="none" w:sz="0" w:space="0" w:color="auto"/>
+                <w:right w:val="none" w:sz="0" w:space="0" w:color="auto"/>
+                <w:between w:val="none" w:sz="0" w:space="0" w:color="auto"/>
+                <w:bar w:val="none" w:sz="0" w:color="auto"/>
+              </w:pBdr>
+              <w:spacing w:line="240" w:lineRule="auto"/>
+              <w:jc w:val="center"/>
+              <w:rPr>
+                <w:rFonts w:ascii="Century Gothic" w:hAnsi="Century Gothic"/>
+                <w:i/>
+                <w:sz w:val="32"/>
+                <w:szCs w:val="32"/>
+              </w:rPr>
+            </w:pPr>
+          </w:p>
+        </w:tc>
+      </w:tr>
+      <w:tr>
+        <w:tc>
+          <w:tcPr>
+            <w:tcW w:w="9350" w:type="dxa"/>
+          </w:tcPr>
+          <w:p>
+            <w:pPr>
+              <w:pStyle w:val="Body"/>
+              <w:pBdr>
+                <w:top w:val="none" w:sz="0" w:space="0" w:color="auto"/>
+                <w:left w:val="none" w:sz="0" w:space="0" w:color="auto"/>
+                <w:bottom w:val="none" w:sz="0" w:space="0" w:color="auto"/>
+                <w:right w:val="none" w:sz="0" w:space="0" w:color="auto"/>
+                <w:between w:val="none" w:sz="0" w:space="0" w:color="auto"/>
+                <w:bar w:val="none" w:sz="0" w:color="auto"/>
+              </w:pBdr>
+              <w:spacing w:line="240" w:lineRule="auto"/>
+              <w:jc w:val="center"/>
+              <w:rPr>
+                <w:rFonts w:ascii="Century Gothic" w:hAnsi="Century Gothic"/>
+                <w:i/>
+                <w:sz w:val="32"/>
+                <w:szCs w:val="32"/>
+              </w:rPr>
+            </w:pPr>
+          </w:p>
+        </w:tc>
+      </w:tr>
+      <w:tr>
+        <w:tc>
+          <w:tcPr>
+            <w:tcW w:w="9350" w:type="dxa"/>
+          </w:tcPr>
+          <w:p>
+            <w:pPr>
+              <w:pStyle w:val="Body"/>
+              <w:pBdr>
+                <w:top w:val="none" w:sz="0" w:space="0" w:color="auto"/>
+                <w:left w:val="none" w:sz="0" w:space="0" w:color="auto"/>
+                <w:bottom w:val="none" w:sz="0" w:space="0" w:color="auto"/>
+                <w:right w:val="none" w:sz="0" w:space="0" w:color="auto"/>
+                <w:between w:val="none" w:sz="0" w:space="0" w:color="auto"/>
+                <w:bar w:val="none" w:sz="0" w:color="auto"/>
+              </w:pBdr>
+              <w:spacing w:line="240" w:lineRule="auto"/>
+              <w:jc w:val="center"/>
+              <w:rPr>
+                <w:rFonts w:ascii="Century Gothic" w:hAnsi="Century Gothic"/>
+                <w:i/>
+                <w:sz w:val="32"/>
+                <w:szCs w:val="32"/>
+              </w:rPr>
+            </w:pPr>
+          </w:p>
+        </w:tc>
+      </w:tr>
+    </w:tbl>
+    <w:p>
+      <w:pPr>
+        <w:pStyle w:val="Body"/>
+        <w:numPr>
+          <w:ilvl w:val="0"/>
+          <w:numId w:val="31"/>
+        </w:numPr>
+        <w:spacing w:line="480" w:lineRule="auto"/>
+        <w:rPr>
+          <w:rFonts w:ascii="Century Gothic" w:hAnsi="Century Gothic"/>
+          <w:color w:val="24292E"/>
+          <w:sz w:val="24"/>
+          <w:szCs w:val="24"/>
+          <w:u w:color="24292E"/>
+        </w:rPr>
+      </w:pPr>
+      <w:r>
+        <w:rPr>
+          <w:rFonts w:ascii="Century Gothic" w:hAnsi="Century Gothic"/>
+          <w:color w:val="24292E"/>
+          <w:sz w:val="24"/>
+          <w:szCs w:val="24"/>
+          <w:u w:color="24292E"/>
+        </w:rPr>
+        <w:t xml:space="preserve">In your own words, explain what a </w:t>
+      </w:r>
+      <w:r>
+        <w:rPr>
+          <w:rFonts w:ascii="Century Gothic" w:hAnsi="Century Gothic"/>
+          <w:b/>
+          <w:color w:val="24292E"/>
+          <w:sz w:val="24"/>
+          <w:szCs w:val="24"/>
+          <w:u w:color="24292E"/>
+        </w:rPr>
+        <w:t xml:space="preserve">predictor function </w:t>
+      </w:r>
+      <w:r>
+        <w:rPr>
+          <w:rFonts w:ascii="Century Gothic" w:hAnsi="Century Gothic"/>
+          <w:color w:val="24292E"/>
+          <w:sz w:val="24"/>
+          <w:szCs w:val="24"/>
+          <w:u w:color="24292E"/>
+        </w:rPr>
+        <w:t>is.</w:t>
+      </w:r>
+    </w:p>
+    <w:tbl>
+      <w:tblPr>
+        <w:tblStyle w:val="TableGrid"/>
+        <w:tblW w:w="0" w:type="auto"/>
+        <w:tblBorders>
+          <w:top w:val="none" w:sz="0" w:space="0" w:color="auto"/>
+          <w:left w:val="none" w:sz="0" w:space="0" w:color="auto"/>
+          <w:bottom w:val="none" w:sz="0" w:space="0" w:color="auto"/>
+          <w:right w:val="none" w:sz="0" w:space="0" w:color="auto"/>
+          <w:insideH w:val="single" w:sz="4" w:space="0" w:color="A7A7A7" w:themeColor="text2"/>
+        </w:tblBorders>
+        <w:tblLook w:val="04A0" w:firstRow="1" w:lastRow="0" w:firstColumn="1" w:lastColumn="0" w:noHBand="0" w:noVBand="1"/>
+      </w:tblPr>
+      <w:tblGrid>
+        <w:gridCol w:w="9350"/>
+      </w:tblGrid>
+      <w:tr>
+        <w:tc>
+          <w:tcPr>
+            <w:tcW w:w="9350" w:type="dxa"/>
+          </w:tcPr>
+          <w:p>
+            <w:pPr>
+              <w:pStyle w:val="Body"/>
+              <w:pBdr>
+                <w:top w:val="none" w:sz="0" w:space="0" w:color="auto"/>
+                <w:left w:val="none" w:sz="0" w:space="0" w:color="auto"/>
+                <w:bottom w:val="none" w:sz="0" w:space="0" w:color="auto"/>
+                <w:right w:val="none" w:sz="0" w:space="0" w:color="auto"/>
+                <w:between w:val="none" w:sz="0" w:space="0" w:color="auto"/>
+                <w:bar w:val="none" w:sz="0" w:color="auto"/>
+              </w:pBdr>
+              <w:spacing w:line="240" w:lineRule="auto"/>
+              <w:jc w:val="center"/>
+              <w:rPr>
+                <w:rFonts w:ascii="Century Gothic" w:hAnsi="Century Gothic"/>
+                <w:i/>
+                <w:sz w:val="32"/>
+                <w:szCs w:val="32"/>
+              </w:rPr>
+            </w:pPr>
+          </w:p>
+        </w:tc>
+      </w:tr>
+      <w:tr>
+        <w:tc>
+          <w:tcPr>
+            <w:tcW w:w="9350" w:type="dxa"/>
+          </w:tcPr>
+          <w:p>
+            <w:pPr>
+              <w:pStyle w:val="Body"/>
+              <w:pBdr>
+                <w:top w:val="none" w:sz="0" w:space="0" w:color="auto"/>
+                <w:left w:val="none" w:sz="0" w:space="0" w:color="auto"/>
+                <w:bottom w:val="none" w:sz="0" w:space="0" w:color="auto"/>
+                <w:right w:val="none" w:sz="0" w:space="0" w:color="auto"/>
+                <w:between w:val="none" w:sz="0" w:space="0" w:color="auto"/>
+                <w:bar w:val="none" w:sz="0" w:color="auto"/>
+              </w:pBdr>
+              <w:spacing w:line="240" w:lineRule="auto"/>
+              <w:jc w:val="center"/>
+              <w:rPr>
+                <w:rFonts w:ascii="Century Gothic" w:hAnsi="Century Gothic"/>
+                <w:i/>
+                <w:sz w:val="32"/>
+                <w:szCs w:val="32"/>
+              </w:rPr>
+            </w:pPr>
+          </w:p>
+        </w:tc>
+      </w:tr>
+      <w:tr>
+        <w:tc>
+          <w:tcPr>
+            <w:tcW w:w="9350" w:type="dxa"/>
+          </w:tcPr>
+          <w:p>
+            <w:pPr>
+              <w:pStyle w:val="Body"/>
+              <w:pBdr>
+                <w:top w:val="none" w:sz="0" w:space="0" w:color="auto"/>
+                <w:left w:val="none" w:sz="0" w:space="0" w:color="auto"/>
+                <w:bottom w:val="none" w:sz="0" w:space="0" w:color="auto"/>
+                <w:right w:val="none" w:sz="0" w:space="0" w:color="auto"/>
+                <w:between w:val="none" w:sz="0" w:space="0" w:color="auto"/>
+                <w:bar w:val="none" w:sz="0" w:color="auto"/>
+              </w:pBdr>
+              <w:spacing w:line="240" w:lineRule="auto"/>
+              <w:jc w:val="center"/>
+              <w:rPr>
+                <w:rFonts w:ascii="Century Gothic" w:hAnsi="Century Gothic"/>
+                <w:i/>
+                <w:sz w:val="32"/>
+                <w:szCs w:val="32"/>
+              </w:rPr>
+            </w:pPr>
+          </w:p>
+        </w:tc>
+      </w:tr>
+      <w:tr>
+        <w:tc>
+          <w:tcPr>
+            <w:tcW w:w="9350" w:type="dxa"/>
+          </w:tcPr>
+          <w:p>
+            <w:pPr>
+              <w:pStyle w:val="Body"/>
+              <w:pBdr>
+                <w:top w:val="none" w:sz="0" w:space="0" w:color="auto"/>
+                <w:left w:val="none" w:sz="0" w:space="0" w:color="auto"/>
+                <w:bottom w:val="none" w:sz="0" w:space="0" w:color="auto"/>
+                <w:right w:val="none" w:sz="0" w:space="0" w:color="auto"/>
+                <w:between w:val="none" w:sz="0" w:space="0" w:color="auto"/>
+                <w:bar w:val="none" w:sz="0" w:color="auto"/>
+              </w:pBdr>
+              <w:spacing w:line="240" w:lineRule="auto"/>
+              <w:jc w:val="center"/>
+              <w:rPr>
+                <w:rFonts w:ascii="Century Gothic" w:hAnsi="Century Gothic"/>
+                <w:i/>
+                <w:sz w:val="32"/>
+                <w:szCs w:val="32"/>
+              </w:rPr>
+            </w:pPr>
+          </w:p>
+        </w:tc>
+      </w:tr>
+      <w:tr>
+        <w:tc>
+          <w:tcPr>
+            <w:tcW w:w="9350" w:type="dxa"/>
+          </w:tcPr>
+          <w:p>
+            <w:pPr>
+              <w:pStyle w:val="Body"/>
+              <w:pBdr>
+                <w:top w:val="none" w:sz="0" w:space="0" w:color="auto"/>
+                <w:left w:val="none" w:sz="0" w:space="0" w:color="auto"/>
+                <w:bottom w:val="none" w:sz="0" w:space="0" w:color="auto"/>
+                <w:right w:val="none" w:sz="0" w:space="0" w:color="auto"/>
+                <w:between w:val="none" w:sz="0" w:space="0" w:color="auto"/>
+                <w:bar w:val="none" w:sz="0" w:color="auto"/>
+              </w:pBdr>
+              <w:spacing w:line="240" w:lineRule="auto"/>
+              <w:jc w:val="center"/>
+              <w:rPr>
+                <w:rFonts w:ascii="Century Gothic" w:hAnsi="Century Gothic"/>
+                <w:i/>
+                <w:sz w:val="32"/>
+                <w:szCs w:val="32"/>
+              </w:rPr>
+            </w:pPr>
+          </w:p>
+        </w:tc>
+      </w:tr>
+    </w:tbl>
+    <w:p>
+      <w:pPr>
+        <w:pStyle w:val="Body"/>
+        <w:pBdr>
+          <w:top w:val="none" w:sz="0" w:space="0" w:color="auto"/>
+        </w:pBdr>
+        <w:spacing w:line="480" w:lineRule="auto"/>
+        <w:rPr>
+          <w:rFonts w:ascii="Century Gothic" w:hAnsi="Century Gothic"/>
+          <w:color w:val="24292E"/>
+          <w:sz w:val="24"/>
+          <w:szCs w:val="24"/>
+          <w:u w:color="24292E"/>
+        </w:rPr>
+      </w:pPr>
+    </w:p>
+    <w:p>
+      <w:pPr>
+        <w:pStyle w:val="Body"/>
+        <w:numPr>
+          <w:ilvl w:val="0"/>
+          <w:numId w:val="31"/>
+        </w:numPr>
+        <w:spacing w:line="480" w:lineRule="auto"/>
+        <w:rPr>
+          <w:rFonts w:ascii="Century Gothic" w:hAnsi="Century Gothic"/>
+          <w:color w:val="24292E"/>
+          <w:sz w:val="24"/>
+          <w:szCs w:val="24"/>
+          <w:u w:color="24292E"/>
+        </w:rPr>
+      </w:pPr>
+      <w:r>
+        <w:rPr>
+          <w:rFonts w:ascii="Century Gothic" w:hAnsi="Century Gothic"/>
+          <w:color w:val="24292E"/>
+          <w:sz w:val="24"/>
+          <w:szCs w:val="24"/>
+          <w:u w:color="24292E"/>
+        </w:rPr>
+        <w:t xml:space="preserve">In your own words, explain what the </w:t>
+      </w:r>
+      <w:r>
+        <w:rPr>
+          <w:rFonts w:ascii="Century Gothic" w:hAnsi="Century Gothic"/>
+          <w:b/>
+          <w:color w:val="24292E"/>
+          <w:sz w:val="24"/>
+          <w:szCs w:val="24"/>
+          <w:u w:color="24292E"/>
+        </w:rPr>
+        <w:t>r-squared</w:t>
+      </w:r>
+      <w:r>
+        <w:rPr>
+          <w:rFonts w:ascii="Century Gothic" w:hAnsi="Century Gothic"/>
+          <w:color w:val="24292E"/>
+          <w:sz w:val="24"/>
+          <w:szCs w:val="24"/>
+          <w:u w:color="24292E"/>
+        </w:rPr>
+        <w:t xml:space="preserve"> value of a model is.</w:t>
+      </w:r>
+    </w:p>
+    <w:tbl>
+      <w:tblPr>
+        <w:tblStyle w:val="TableGrid"/>
+        <w:tblW w:w="0" w:type="auto"/>
+        <w:tblBorders>
+          <w:top w:val="none" w:sz="0" w:space="0" w:color="auto"/>
+          <w:left w:val="none" w:sz="0" w:space="0" w:color="auto"/>
+          <w:bottom w:val="none" w:sz="0" w:space="0" w:color="auto"/>
+          <w:right w:val="none" w:sz="0" w:space="0" w:color="auto"/>
+          <w:insideH w:val="single" w:sz="4" w:space="0" w:color="A7A7A7" w:themeColor="text2"/>
+        </w:tblBorders>
+        <w:tblLook w:val="04A0" w:firstRow="1" w:lastRow="0" w:firstColumn="1" w:lastColumn="0" w:noHBand="0" w:noVBand="1"/>
+      </w:tblPr>
+      <w:tblGrid>
+        <w:gridCol w:w="9350"/>
+      </w:tblGrid>
+      <w:tr>
+        <w:tc>
+          <w:tcPr>
+            <w:tcW w:w="9350" w:type="dxa"/>
+          </w:tcPr>
+          <w:p>
+            <w:pPr>
+              <w:pStyle w:val="Body"/>
+              <w:pBdr>
+                <w:top w:val="none" w:sz="0" w:space="0" w:color="auto"/>
+                <w:left w:val="none" w:sz="0" w:space="0" w:color="auto"/>
+                <w:bottom w:val="none" w:sz="0" w:space="0" w:color="auto"/>
+                <w:right w:val="none" w:sz="0" w:space="0" w:color="auto"/>
+                <w:between w:val="none" w:sz="0" w:space="0" w:color="auto"/>
+                <w:bar w:val="none" w:sz="0" w:color="auto"/>
+              </w:pBdr>
+              <w:spacing w:line="240" w:lineRule="auto"/>
+              <w:jc w:val="center"/>
+              <w:rPr>
+                <w:rFonts w:ascii="Century Gothic" w:hAnsi="Century Gothic"/>
+                <w:i/>
+                <w:sz w:val="32"/>
+                <w:szCs w:val="32"/>
+              </w:rPr>
+            </w:pPr>
+          </w:p>
+        </w:tc>
+      </w:tr>
+      <w:tr>
+        <w:tc>
+          <w:tcPr>
+            <w:tcW w:w="9350" w:type="dxa"/>
+          </w:tcPr>
+          <w:p>
+            <w:pPr>
+              <w:pStyle w:val="Body"/>
+              <w:pBdr>
+                <w:top w:val="none" w:sz="0" w:space="0" w:color="auto"/>
+                <w:left w:val="none" w:sz="0" w:space="0" w:color="auto"/>
+                <w:bottom w:val="none" w:sz="0" w:space="0" w:color="auto"/>
+                <w:right w:val="none" w:sz="0" w:space="0" w:color="auto"/>
+                <w:between w:val="none" w:sz="0" w:space="0" w:color="auto"/>
+                <w:bar w:val="none" w:sz="0" w:color="auto"/>
+              </w:pBdr>
+              <w:spacing w:line="240" w:lineRule="auto"/>
+              <w:jc w:val="center"/>
+              <w:rPr>
+                <w:rFonts w:ascii="Century Gothic" w:hAnsi="Century Gothic"/>
+                <w:i/>
+                <w:sz w:val="32"/>
+                <w:szCs w:val="32"/>
+              </w:rPr>
+            </w:pPr>
+          </w:p>
+        </w:tc>
+      </w:tr>
+      <w:tr>
+        <w:tc>
+          <w:tcPr>
+            <w:tcW w:w="9350" w:type="dxa"/>
+          </w:tcPr>
+          <w:p>
+            <w:pPr>
+              <w:pStyle w:val="Body"/>
+              <w:pBdr>
+                <w:top w:val="none" w:sz="0" w:space="0" w:color="auto"/>
+                <w:left w:val="none" w:sz="0" w:space="0" w:color="auto"/>
+                <w:bottom w:val="none" w:sz="0" w:space="0" w:color="auto"/>
+                <w:right w:val="none" w:sz="0" w:space="0" w:color="auto"/>
+                <w:between w:val="none" w:sz="0" w:space="0" w:color="auto"/>
+                <w:bar w:val="none" w:sz="0" w:color="auto"/>
+              </w:pBdr>
+              <w:spacing w:line="240" w:lineRule="auto"/>
+              <w:jc w:val="center"/>
+              <w:rPr>
+                <w:rFonts w:ascii="Century Gothic" w:hAnsi="Century Gothic"/>
+                <w:i/>
+                <w:sz w:val="32"/>
+                <w:szCs w:val="32"/>
+              </w:rPr>
+            </w:pPr>
+          </w:p>
+        </w:tc>
+      </w:tr>
+      <w:tr>
+        <w:tc>
+          <w:tcPr>
+            <w:tcW w:w="9350" w:type="dxa"/>
+          </w:tcPr>
+          <w:p>
+            <w:pPr>
+              <w:pStyle w:val="Body"/>
+              <w:pBdr>
+                <w:top w:val="none" w:sz="0" w:space="0" w:color="auto"/>
+                <w:left w:val="none" w:sz="0" w:space="0" w:color="auto"/>
+                <w:bottom w:val="none" w:sz="0" w:space="0" w:color="auto"/>
+                <w:right w:val="none" w:sz="0" w:space="0" w:color="auto"/>
+                <w:between w:val="none" w:sz="0" w:space="0" w:color="auto"/>
+                <w:bar w:val="none" w:sz="0" w:color="auto"/>
+              </w:pBdr>
+              <w:spacing w:line="240" w:lineRule="auto"/>
+              <w:jc w:val="center"/>
+              <w:rPr>
+                <w:rFonts w:ascii="Century Gothic" w:hAnsi="Century Gothic"/>
+                <w:i/>
+                <w:sz w:val="32"/>
+                <w:szCs w:val="32"/>
+              </w:rPr>
+            </w:pPr>
+          </w:p>
+        </w:tc>
+      </w:tr>
+      <w:tr>
+        <w:tc>
+          <w:tcPr>
+            <w:tcW w:w="9350" w:type="dxa"/>
+          </w:tcPr>
+          <w:p>
+            <w:pPr>
+              <w:pStyle w:val="Body"/>
+              <w:pBdr>
+                <w:top w:val="none" w:sz="0" w:space="0" w:color="auto"/>
+                <w:left w:val="none" w:sz="0" w:space="0" w:color="auto"/>
+                <w:bottom w:val="none" w:sz="0" w:space="0" w:color="auto"/>
+                <w:right w:val="none" w:sz="0" w:space="0" w:color="auto"/>
+                <w:between w:val="none" w:sz="0" w:space="0" w:color="auto"/>
+                <w:bar w:val="none" w:sz="0" w:color="auto"/>
+              </w:pBdr>
+              <w:spacing w:line="240" w:lineRule="auto"/>
+              <w:jc w:val="center"/>
+              <w:rPr>
+                <w:rFonts w:ascii="Century Gothic" w:hAnsi="Century Gothic"/>
+                <w:i/>
+                <w:sz w:val="32"/>
+                <w:szCs w:val="32"/>
+              </w:rPr>
+            </w:pPr>
+          </w:p>
+        </w:tc>
+      </w:tr>
+    </w:tbl>
+    <w:p>
+      <w:pPr>
+        <w:pStyle w:val="Body"/>
+        <w:spacing w:line="480" w:lineRule="auto"/>
+        <w:rPr>
+          <w:rFonts w:ascii="Century Gothic" w:hAnsi="Century Gothic"/>
+          <w:color w:val="24292E"/>
+          <w:sz w:val="24"/>
+          <w:szCs w:val="24"/>
+          <w:u w:color="24292E"/>
+        </w:rPr>
+      </w:pPr>
+    </w:p>
+    <w:p>
+      <w:pPr>
+        <w:pStyle w:val="Body"/>
+        <w:spacing w:line="480" w:lineRule="auto"/>
+        <w:rPr>
+          <w:rFonts w:ascii="Century Gothic" w:hAnsi="Century Gothic"/>
+          <w:color w:val="24292E"/>
+          <w:sz w:val="24"/>
+          <w:szCs w:val="24"/>
+          <w:u w:color="24292E"/>
+        </w:rPr>
+      </w:pPr>
+    </w:p>
+    <w:p>
+      <w:pPr>
+        <w:pStyle w:val="Body"/>
+        <w:spacing w:line="480" w:lineRule="auto"/>
+        <w:rPr>
+          <w:rFonts w:ascii="Century Gothic" w:hAnsi="Century Gothic"/>
+          <w:color w:val="24292E"/>
+          <w:sz w:val="24"/>
+          <w:szCs w:val="24"/>
+          <w:u w:color="24292E"/>
+        </w:rPr>
+      </w:pPr>
+    </w:p>
+    <w:p>
+      <w:pPr>
+        <w:pStyle w:val="Body"/>
+        <w:spacing w:line="480" w:lineRule="auto"/>
+        <w:rPr>
+          <w:rFonts w:ascii="Century Gothic" w:hAnsi="Century Gothic"/>
+          <w:color w:val="24292E"/>
+          <w:sz w:val="24"/>
+          <w:szCs w:val="24"/>
+          <w:u w:color="24292E"/>
+        </w:rPr>
+        <w:sectPr>
+          <w:pgSz w:w="12240" w:h="15840"/>
+          <w:pgMar w:top="1440" w:right="1440" w:bottom="1440" w:left="1440" w:header="173" w:footer="720" w:gutter="0"/>
+          <w:pgNumType w:start="1"/>
+          <w:cols w:space="720"/>
+          <w:docGrid w:linePitch="326"/>
+        </w:sectPr>
+      </w:pPr>
+    </w:p>
+    <w:p>
+      <w:pPr>
+        <w:pStyle w:val="Body"/>
+        <w:spacing w:line="480" w:lineRule="auto"/>
+        <w:jc w:val="center"/>
+        <w:rPr>
+          <w:rFonts w:ascii="Century Gothic" w:hAnsi="Century Gothic"/>
+          <w:sz w:val="60"/>
+          <w:szCs w:val="60"/>
+        </w:rPr>
+      </w:pPr>
+      <w:r>
+        <w:rPr>
+          <w:rFonts w:ascii="Century Gothic" w:hAnsi="Century Gothic"/>
+          <w:sz w:val="60"/>
+          <w:szCs w:val="60"/>
         </w:rPr>
         <w:lastRenderedPageBreak/>
         <w:t>Unit 7</w:t>
       </w:r>
-    </w:p>
-    <w:p>
-      <w:pPr>
-        <w:pStyle w:val="Body"/>
-        <w:spacing w:line="240" w:lineRule="auto"/>
-        <w:jc w:val="center"/>
-        <w:rPr>
-          <w:rFonts w:ascii="Century Gothic" w:hAnsi="Century Gothic"/>
-          <w:sz w:val="60"/>
-          <w:szCs w:val="60"/>
-        </w:rPr>
-      </w:pPr>
+      <w:bookmarkStart w:id="0" w:name="_GoBack"/>
+      <w:bookmarkEnd w:id="0"/>
     </w:p>
     <w:tbl>
       <w:tblPr>
@@ -21140,7 +21695,6 @@
                 <w:szCs w:val="24"/>
               </w:rPr>
             </w:pPr>
-            <w:proofErr w:type="spellStart"/>
             <w:r>
               <w:rPr>
                 <w:rFonts w:ascii="Century Gothic" w:hAnsi="Century Gothic"/>
@@ -21154,7 +21708,6 @@
               </w:rPr>
               <w:t>lifespan</w:t>
             </w:r>
-            <w:proofErr w:type="spellEnd"/>
           </w:p>
         </w:tc>
       </w:tr>
@@ -23122,31 +23675,7 @@
           <w:u w:color="24292E"/>
           <w:lang w:val="de-DE"/>
         </w:rPr>
-        <w:t xml:space="preserve"> </w:t>
-      </w:r>
-      <w:proofErr w:type="spellStart"/>
-      <w:r>
-        <w:rPr>
-          <w:rFonts w:ascii="Courier New" w:hAnsi="Courier New" w:cs="Courier New"/>
-          <w:color w:val="24292E"/>
-          <w:sz w:val="28"/>
-          <w:szCs w:val="28"/>
-          <w:u w:color="24292E"/>
-          <w:lang w:val="de-DE"/>
-        </w:rPr>
-        <w:t>animals</w:t>
-      </w:r>
-      <w:proofErr w:type="spellEnd"/>
-      <w:r>
-        <w:rPr>
-          <w:rFonts w:ascii="Courier New" w:hAnsi="Courier New" w:cs="Courier New"/>
-          <w:color w:val="24292E"/>
-          <w:sz w:val="28"/>
-          <w:szCs w:val="28"/>
-          <w:u w:color="24292E"/>
-          <w:lang w:val="de-DE"/>
-        </w:rPr>
-        <w:t xml:space="preserve"> </w:t>
+        <w:t xml:space="preserve"> animals </w:t>
       </w:r>
       <w:r>
         <w:rPr>
@@ -23761,7 +24290,6 @@
                 <w:szCs w:val="24"/>
               </w:rPr>
             </w:pPr>
-            <w:proofErr w:type="spellStart"/>
             <w:r>
               <w:rPr>
                 <w:rFonts w:ascii="Century Gothic" w:hAnsi="Century Gothic"/>
@@ -23775,7 +24303,6 @@
               </w:rPr>
               <w:t>lifespan</w:t>
             </w:r>
-            <w:proofErr w:type="spellEnd"/>
           </w:p>
         </w:tc>
       </w:tr>
@@ -24349,7 +24876,6 @@
         </w:rPr>
         <w:t xml:space="preserve"> column in </w:t>
       </w:r>
-      <w:proofErr w:type="spellStart"/>
       <w:r>
         <w:rPr>
           <w:rFonts w:ascii="Century Gothic" w:hAnsi="Century Gothic"/>
@@ -24361,7 +24887,6 @@
         </w:rPr>
         <w:t>descending</w:t>
       </w:r>
-      <w:proofErr w:type="spellEnd"/>
       <w:r>
         <w:rPr>
           <w:rFonts w:ascii="Century Gothic" w:hAnsi="Century Gothic"/>
@@ -24371,31 +24896,7 @@
           <w:u w:color="24292E"/>
           <w:lang w:val="de-DE"/>
         </w:rPr>
-        <w:t xml:space="preserve"> </w:t>
-      </w:r>
-      <w:proofErr w:type="spellStart"/>
-      <w:r>
-        <w:rPr>
-          <w:rFonts w:ascii="Century Gothic" w:hAnsi="Century Gothic"/>
-          <w:color w:val="24292E"/>
-          <w:sz w:val="24"/>
-          <w:szCs w:val="24"/>
-          <w:u w:color="24292E"/>
-          <w:lang w:val="de-DE"/>
-        </w:rPr>
-        <w:t>order</w:t>
-      </w:r>
-      <w:proofErr w:type="spellEnd"/>
-      <w:r>
-        <w:rPr>
-          <w:rFonts w:ascii="Century Gothic" w:hAnsi="Century Gothic"/>
-          <w:color w:val="24292E"/>
-          <w:sz w:val="24"/>
-          <w:szCs w:val="24"/>
-          <w:u w:color="24292E"/>
-          <w:lang w:val="de-DE"/>
-        </w:rPr>
-        <w:t>:</w:t>
+        <w:t xml:space="preserve"> order:</w:t>
       </w:r>
     </w:p>
     <w:tbl>
@@ -24538,7 +25039,6 @@
                 <w:szCs w:val="24"/>
               </w:rPr>
             </w:pPr>
-            <w:proofErr w:type="spellStart"/>
             <w:r>
               <w:rPr>
                 <w:rFonts w:ascii="Century Gothic" w:hAnsi="Century Gothic"/>
@@ -24552,7 +25052,6 @@
               </w:rPr>
               <w:t>lifespan</w:t>
             </w:r>
-            <w:proofErr w:type="spellEnd"/>
           </w:p>
         </w:tc>
       </w:tr>
@@ -24925,7 +25424,6 @@
         </w:rPr>
         <w:t xml:space="preserve">Draw the animals table ordered by the </w:t>
       </w:r>
-      <w:proofErr w:type="spellStart"/>
       <w:r>
         <w:rPr>
           <w:rFonts w:ascii="Courier New" w:hAnsi="Courier New" w:cs="Courier New"/>
@@ -24937,7 +25435,6 @@
         </w:rPr>
         <w:t>lifespan</w:t>
       </w:r>
-      <w:proofErr w:type="spellEnd"/>
       <w:r>
         <w:rPr>
           <w:rFonts w:ascii="Century Gothic" w:hAnsi="Century Gothic"/>
@@ -24948,7 +25445,6 @@
         </w:rPr>
         <w:t xml:space="preserve"> column in </w:t>
       </w:r>
-      <w:proofErr w:type="spellStart"/>
       <w:r>
         <w:rPr>
           <w:rFonts w:ascii="Century Gothic" w:hAnsi="Century Gothic"/>
@@ -24960,7 +25456,6 @@
         </w:rPr>
         <w:t>ascending</w:t>
       </w:r>
-      <w:proofErr w:type="spellEnd"/>
       <w:r>
         <w:rPr>
           <w:rFonts w:ascii="Century Gothic" w:hAnsi="Century Gothic"/>
@@ -24970,31 +25465,7 @@
           <w:u w:color="24292E"/>
           <w:lang w:val="de-DE"/>
         </w:rPr>
-        <w:t xml:space="preserve"> </w:t>
-      </w:r>
-      <w:proofErr w:type="spellStart"/>
-      <w:r>
-        <w:rPr>
-          <w:rFonts w:ascii="Century Gothic" w:hAnsi="Century Gothic"/>
-          <w:color w:val="24292E"/>
-          <w:sz w:val="24"/>
-          <w:szCs w:val="24"/>
-          <w:u w:color="24292E"/>
-          <w:lang w:val="de-DE"/>
-        </w:rPr>
-        <w:t>order</w:t>
-      </w:r>
-      <w:proofErr w:type="spellEnd"/>
-      <w:r>
-        <w:rPr>
-          <w:rFonts w:ascii="Century Gothic" w:hAnsi="Century Gothic"/>
-          <w:color w:val="24292E"/>
-          <w:sz w:val="24"/>
-          <w:szCs w:val="24"/>
-          <w:u w:color="24292E"/>
-          <w:lang w:val="de-DE"/>
-        </w:rPr>
-        <w:t>:</w:t>
+        <w:t xml:space="preserve"> order:</w:t>
       </w:r>
     </w:p>
     <w:tbl>
@@ -25137,7 +25608,6 @@
                 <w:szCs w:val="24"/>
               </w:rPr>
             </w:pPr>
-            <w:proofErr w:type="spellStart"/>
             <w:r>
               <w:rPr>
                 <w:rFonts w:ascii="Century Gothic" w:hAnsi="Century Gothic"/>
@@ -25151,7 +25621,6 @@
               </w:rPr>
               <w:t>lifespan</w:t>
             </w:r>
-            <w:proofErr w:type="spellEnd"/>
           </w:p>
         </w:tc>
       </w:tr>
@@ -25747,7 +26216,6 @@
                 <w:szCs w:val="24"/>
               </w:rPr>
             </w:pPr>
-            <w:proofErr w:type="spellStart"/>
             <w:r>
               <w:rPr>
                 <w:rFonts w:ascii="Century Gothic" w:hAnsi="Century Gothic"/>
@@ -25761,7 +26229,6 @@
               </w:rPr>
               <w:t>class</w:t>
             </w:r>
-            <w:proofErr w:type="spellEnd"/>
           </w:p>
         </w:tc>
       </w:tr>
@@ -26747,7 +27214,6 @@
                 <w:szCs w:val="24"/>
               </w:rPr>
             </w:pPr>
-            <w:proofErr w:type="spellStart"/>
             <w:r>
               <w:rPr>
                 <w:rFonts w:ascii="Century Gothic" w:hAnsi="Century Gothic"/>
@@ -26761,7 +27227,6 @@
               </w:rPr>
               <w:t>class</w:t>
             </w:r>
-            <w:proofErr w:type="spellEnd"/>
           </w:p>
         </w:tc>
       </w:tr>
@@ -27512,8 +27977,6 @@
           <w:szCs w:val="60"/>
         </w:rPr>
       </w:pPr>
-      <w:bookmarkStart w:id="0" w:name="_GoBack"/>
-      <w:bookmarkEnd w:id="0"/>
       <w:r>
         <w:rPr>
           <w:rFonts w:ascii="Century Gothic" w:hAnsi="Century Gothic"/>
@@ -28443,7 +28906,6 @@
           <w:u w:color="24292E"/>
         </w:rPr>
       </w:pPr>
-      <w:proofErr w:type="spellStart"/>
       <w:r>
         <w:rPr>
           <w:rFonts w:ascii="Courier New" w:hAnsi="Courier New" w:cs="Courier New"/>
@@ -28453,41 +28915,29 @@
           <w:u w:color="24292E"/>
           <w:lang w:val="es-ES_tradnl"/>
         </w:rPr>
-        <w:t>eyes</w:t>
-      </w:r>
-      <w:proofErr w:type="spellEnd"/>
-      <w:r>
-        <w:rPr>
-          <w:rFonts w:ascii="Courier New" w:hAnsi="Courier New" w:cs="Courier New"/>
+        <w:t>eyes = 2</w:t>
+      </w:r>
+    </w:p>
+    <w:p>
+      <w:pPr>
+        <w:pStyle w:val="Body"/>
+        <w:spacing w:line="240" w:lineRule="auto"/>
+        <w:rPr>
+          <w:rFonts w:ascii="Courier New" w:eastAsia="Courier New" w:hAnsi="Courier New" w:cs="Courier New"/>
           <w:color w:val="24292E"/>
           <w:sz w:val="28"/>
           <w:szCs w:val="28"/>
           <w:u w:color="24292E"/>
-          <w:lang w:val="es-ES_tradnl"/>
-        </w:rPr>
-        <w:t xml:space="preserve"> = 2</w:t>
-      </w:r>
-    </w:p>
-    <w:p>
-      <w:pPr>
-        <w:pStyle w:val="Body"/>
-        <w:spacing w:line="240" w:lineRule="auto"/>
-        <w:rPr>
-          <w:rFonts w:ascii="Courier New" w:eastAsia="Courier New" w:hAnsi="Courier New" w:cs="Courier New"/>
+        </w:rPr>
+      </w:pPr>
+      <w:r>
+        <w:rPr>
+          <w:rFonts w:ascii="Courier New" w:hAnsi="Courier New" w:cs="Courier New"/>
           <w:color w:val="24292E"/>
           <w:sz w:val="28"/>
           <w:szCs w:val="28"/>
           <w:u w:color="24292E"/>
         </w:rPr>
-      </w:pPr>
-      <w:r>
-        <w:rPr>
-          <w:rFonts w:ascii="Courier New" w:hAnsi="Courier New" w:cs="Courier New"/>
-          <w:color w:val="24292E"/>
-          <w:sz w:val="28"/>
-          <w:szCs w:val="28"/>
-          <w:u w:color="24292E"/>
-        </w:rPr>
         <w:t>class = "Mammal"</w:t>
       </w:r>
     </w:p>
@@ -28509,29 +28959,7 @@
           <w:szCs w:val="24"/>
           <w:u w:color="24292E"/>
         </w:rPr>
-        <w:t xml:space="preserve">What do each of these </w:t>
-      </w:r>
-      <w:proofErr w:type="spellStart"/>
-      <w:r>
-        <w:rPr>
-          <w:rFonts w:ascii="Century Gothic" w:hAnsi="Century Gothic"/>
-          <w:color w:val="24292E"/>
-          <w:sz w:val="24"/>
-          <w:szCs w:val="24"/>
-          <w:u w:color="24292E"/>
-        </w:rPr>
-        <w:t>boolean</w:t>
-      </w:r>
-      <w:proofErr w:type="spellEnd"/>
-      <w:r>
-        <w:rPr>
-          <w:rFonts w:ascii="Century Gothic" w:hAnsi="Century Gothic"/>
-          <w:color w:val="24292E"/>
-          <w:sz w:val="24"/>
-          <w:szCs w:val="24"/>
-          <w:u w:color="24292E"/>
-        </w:rPr>
-        <w:t xml:space="preserve"> expressions evaluate to?  You may only use the Interactions window to check your answers after you have permission from the teacher.</w:t>
+        <w:t>What do each of these boolean expressions evaluate to?  You may only use the Interactions window to check your answers after you have permission from the teacher.</w:t>
       </w:r>
       <w:r>
         <w:rPr>
@@ -29521,33 +29949,7 @@
           <w:szCs w:val="24"/>
           <w:u w:color="24292E"/>
         </w:rPr>
-        <w:t xml:space="preserve">What </w:t>
-      </w:r>
-      <w:proofErr w:type="spellStart"/>
-      <w:r>
-        <w:rPr>
-          <w:rFonts w:ascii="Century Gothic" w:hAnsi="Century Gothic"/>
-          <w:i/>
-          <w:iCs/>
-          <w:color w:val="24292E"/>
-          <w:sz w:val="24"/>
-          <w:szCs w:val="24"/>
-          <w:u w:color="24292E"/>
-        </w:rPr>
-        <w:t>boolean</w:t>
-      </w:r>
-      <w:proofErr w:type="spellEnd"/>
-      <w:r>
-        <w:rPr>
-          <w:rFonts w:ascii="Century Gothic" w:hAnsi="Century Gothic"/>
-          <w:i/>
-          <w:iCs/>
-          <w:color w:val="24292E"/>
-          <w:sz w:val="24"/>
-          <w:szCs w:val="24"/>
-          <w:u w:color="24292E"/>
-        </w:rPr>
-        <w:t xml:space="preserve"> expression will decide to keep a country?</w:t>
+        <w:t>What boolean expression will decide to keep a country?</w:t>
       </w:r>
       <w:r>
         <w:rPr>
@@ -29764,7 +30166,6 @@
               </w:rPr>
               <w:t xml:space="preserve">countries-sieved = </w:t>
             </w:r>
-            <w:proofErr w:type="spellStart"/>
             <w:r>
               <w:rPr>
                 <w:rFonts w:ascii="Courier New" w:hAnsi="Courier New" w:cs="Courier New"/>
@@ -29776,21 +30177,7 @@
                 <w:u w:color="24292E"/>
                 <w:lang w:val="nl-NL"/>
               </w:rPr>
-              <w:t>sieve</w:t>
-            </w:r>
-            <w:proofErr w:type="spellEnd"/>
-            <w:r>
-              <w:rPr>
-                <w:rFonts w:ascii="Courier New" w:hAnsi="Courier New" w:cs="Courier New"/>
-                <w:b/>
-                <w:bCs/>
-                <w:color w:val="24292E"/>
-                <w:sz w:val="24"/>
-                <w:szCs w:val="24"/>
-                <w:u w:color="24292E"/>
-                <w:lang w:val="nl-NL"/>
-              </w:rPr>
-              <w:t xml:space="preserve"> </w:t>
+              <w:t xml:space="preserve">sieve </w:t>
             </w:r>
             <w:r>
               <w:rPr>
@@ -32418,7 +32805,6 @@
                 <w:szCs w:val="24"/>
               </w:rPr>
             </w:pPr>
-            <w:proofErr w:type="gramStart"/>
             <w:r>
               <w:rPr>
                 <w:rFonts w:ascii="Century Gothic" w:hAnsi="Century Gothic"/>
@@ -32432,7 +32818,6 @@
               </w:rPr>
               <w:t>total</w:t>
             </w:r>
-            <w:proofErr w:type="gramEnd"/>
           </w:p>
         </w:tc>
       </w:tr>
@@ -32477,29 +32862,7 @@
                 <w:szCs w:val="24"/>
                 <w:u w:color="24292E"/>
               </w:rPr>
-              <w:t>"</w:t>
-            </w:r>
-            <w:proofErr w:type="spellStart"/>
-            <w:r>
-              <w:rPr>
-                <w:rFonts w:ascii="Century Gothic" w:hAnsi="Century Gothic"/>
-                <w:color w:val="24292E"/>
-                <w:sz w:val="24"/>
-                <w:szCs w:val="24"/>
-                <w:u w:color="24292E"/>
-              </w:rPr>
-              <w:t>Lebron</w:t>
-            </w:r>
-            <w:proofErr w:type="spellEnd"/>
-            <w:r>
-              <w:rPr>
-                <w:rFonts w:ascii="Century Gothic" w:hAnsi="Century Gothic"/>
-                <w:color w:val="24292E"/>
-                <w:sz w:val="24"/>
-                <w:szCs w:val="24"/>
-                <w:u w:color="24292E"/>
-              </w:rPr>
-              <w:t xml:space="preserve"> James"</w:t>
+              <w:t>"Lebron James"</w:t>
             </w:r>
           </w:p>
         </w:tc>
@@ -33540,7 +33903,6 @@
         </w:rPr>
         <w:t xml:space="preserve">Below is a table named </w:t>
       </w:r>
-      <w:proofErr w:type="spellStart"/>
       <w:r>
         <w:rPr>
           <w:rFonts w:ascii="Century Gothic" w:hAnsi="Century Gothic"/>
@@ -33554,7 +33916,6 @@
         </w:rPr>
         <w:t>stores</w:t>
       </w:r>
-      <w:proofErr w:type="spellEnd"/>
       <w:r>
         <w:rPr>
           <w:rFonts w:ascii="Century Gothic" w:hAnsi="Century Gothic"/>
@@ -35364,7 +35725,6 @@
         </w:rPr>
         <w:t xml:space="preserve">__ = </w:t>
       </w:r>
-      <w:proofErr w:type="spellStart"/>
       <w:r>
         <w:rPr>
           <w:rFonts w:ascii="Century Gothic" w:hAnsi="Century Gothic"/>
@@ -35376,21 +35736,7 @@
           <w:u w:color="24292E"/>
           <w:lang w:val="nl-NL"/>
         </w:rPr>
-        <w:t>sieve</w:t>
-      </w:r>
-      <w:proofErr w:type="spellEnd"/>
-      <w:r>
-        <w:rPr>
-          <w:rFonts w:ascii="Century Gothic" w:hAnsi="Century Gothic"/>
-          <w:b/>
-          <w:bCs/>
-          <w:color w:val="24292E"/>
-          <w:sz w:val="24"/>
-          <w:szCs w:val="24"/>
-          <w:u w:color="24292E"/>
-          <w:lang w:val="nl-NL"/>
-        </w:rPr>
-        <w:t xml:space="preserve"> </w:t>
+        <w:t xml:space="preserve">sieve </w:t>
       </w:r>
       <w:r>
         <w:rPr>
@@ -37126,7 +37472,6 @@
         </w:rPr>
         <w:t xml:space="preserve">__ = </w:t>
       </w:r>
-      <w:proofErr w:type="spellStart"/>
       <w:r>
         <w:rPr>
           <w:rFonts w:ascii="Century Gothic" w:hAnsi="Century Gothic"/>
@@ -37138,21 +37483,7 @@
           <w:u w:color="24292E"/>
           <w:lang w:val="nl-NL"/>
         </w:rPr>
-        <w:t>sieve</w:t>
-      </w:r>
-      <w:proofErr w:type="spellEnd"/>
-      <w:r>
-        <w:rPr>
-          <w:rFonts w:ascii="Century Gothic" w:hAnsi="Century Gothic"/>
-          <w:b/>
-          <w:bCs/>
-          <w:color w:val="24292E"/>
-          <w:sz w:val="24"/>
-          <w:szCs w:val="24"/>
-          <w:u w:color="24292E"/>
-          <w:lang w:val="nl-NL"/>
-        </w:rPr>
-        <w:t xml:space="preserve"> </w:t>
+        <w:t xml:space="preserve">sieve </w:t>
       </w:r>
       <w:r>
         <w:rPr>
@@ -38867,7 +39198,6 @@
         </w:rPr>
         <w:t xml:space="preserve">__ = </w:t>
       </w:r>
-      <w:proofErr w:type="spellStart"/>
       <w:r>
         <w:rPr>
           <w:rFonts w:ascii="Century Gothic" w:hAnsi="Century Gothic"/>
@@ -38879,21 +39209,7 @@
           <w:u w:color="24292E"/>
           <w:lang w:val="nl-NL"/>
         </w:rPr>
-        <w:t>sieve</w:t>
-      </w:r>
-      <w:proofErr w:type="spellEnd"/>
-      <w:r>
-        <w:rPr>
-          <w:rFonts w:ascii="Century Gothic" w:hAnsi="Century Gothic"/>
-          <w:b/>
-          <w:bCs/>
-          <w:color w:val="24292E"/>
-          <w:sz w:val="24"/>
-          <w:szCs w:val="24"/>
-          <w:u w:color="24292E"/>
-          <w:lang w:val="nl-NL"/>
-        </w:rPr>
-        <w:t xml:space="preserve"> </w:t>
+        <w:t xml:space="preserve">sieve </w:t>
       </w:r>
       <w:r>
         <w:rPr>
@@ -39901,7 +40217,6 @@
           <w:u w:color="24292E"/>
         </w:rPr>
       </w:pPr>
-      <w:proofErr w:type="spellStart"/>
       <w:r>
         <w:rPr>
           <w:rFonts w:ascii="Century Gothic" w:hAnsi="Century Gothic"/>
@@ -39912,19 +40227,7 @@
           <w:lang w:val="de-DE"/>
         </w:rPr>
         <w:lastRenderedPageBreak/>
-        <w:t>Rainfall</w:t>
-      </w:r>
-      <w:proofErr w:type="spellEnd"/>
-      <w:r>
-        <w:rPr>
-          <w:rFonts w:ascii="Century Gothic" w:hAnsi="Century Gothic"/>
-          <w:color w:val="24292E"/>
-          <w:sz w:val="60"/>
-          <w:szCs w:val="60"/>
-          <w:u w:color="24292E"/>
-          <w:lang w:val="de-DE"/>
-        </w:rPr>
-        <w:t xml:space="preserve"> Table Plan Practice</w:t>
+        <w:t>Rainfall Table Plan Practice</w:t>
       </w:r>
     </w:p>
     <w:p>
@@ -40628,7 +40931,6 @@
         </w:rPr>
         <w:t xml:space="preserve">__ = </w:t>
       </w:r>
-      <w:proofErr w:type="spellStart"/>
       <w:r>
         <w:rPr>
           <w:rFonts w:ascii="Century Gothic" w:hAnsi="Century Gothic"/>
@@ -40640,21 +40942,7 @@
           <w:u w:color="24292E"/>
           <w:lang w:val="nl-NL"/>
         </w:rPr>
-        <w:t>sieve</w:t>
-      </w:r>
-      <w:proofErr w:type="spellEnd"/>
-      <w:r>
-        <w:rPr>
-          <w:rFonts w:ascii="Century Gothic" w:hAnsi="Century Gothic"/>
-          <w:b/>
-          <w:bCs/>
-          <w:color w:val="24292E"/>
-          <w:sz w:val="24"/>
-          <w:szCs w:val="24"/>
-          <w:u w:color="24292E"/>
-          <w:lang w:val="nl-NL"/>
-        </w:rPr>
-        <w:t xml:space="preserve"> </w:t>
+        <w:t xml:space="preserve">sieve </w:t>
       </w:r>
       <w:r>
         <w:rPr>
@@ -42361,7 +42649,6 @@
         </w:rPr>
         <w:t xml:space="preserve">__ = </w:t>
       </w:r>
-      <w:proofErr w:type="spellStart"/>
       <w:r>
         <w:rPr>
           <w:rFonts w:ascii="Century Gothic" w:hAnsi="Century Gothic"/>
@@ -42373,21 +42660,7 @@
           <w:u w:color="24292E"/>
           <w:lang w:val="nl-NL"/>
         </w:rPr>
-        <w:t>sieve</w:t>
-      </w:r>
-      <w:proofErr w:type="spellEnd"/>
-      <w:r>
-        <w:rPr>
-          <w:rFonts w:ascii="Century Gothic" w:hAnsi="Century Gothic"/>
-          <w:b/>
-          <w:bCs/>
-          <w:color w:val="24292E"/>
-          <w:sz w:val="24"/>
-          <w:szCs w:val="24"/>
-          <w:u w:color="24292E"/>
-          <w:lang w:val="nl-NL"/>
-        </w:rPr>
-        <w:t xml:space="preserve"> </w:t>
+        <w:t xml:space="preserve">sieve </w:t>
       </w:r>
       <w:r>
         <w:rPr>
@@ -43818,7 +44091,6 @@
         </w:rPr>
         <w:t xml:space="preserve">__ = </w:t>
       </w:r>
-      <w:proofErr w:type="spellStart"/>
       <w:r>
         <w:rPr>
           <w:rFonts w:ascii="Century Gothic" w:hAnsi="Century Gothic"/>
@@ -43830,21 +44102,7 @@
           <w:u w:color="24292E"/>
           <w:lang w:val="nl-NL"/>
         </w:rPr>
-        <w:t>sieve</w:t>
-      </w:r>
-      <w:proofErr w:type="spellEnd"/>
-      <w:r>
-        <w:rPr>
-          <w:rFonts w:ascii="Century Gothic" w:hAnsi="Century Gothic"/>
-          <w:b/>
-          <w:bCs/>
-          <w:color w:val="24292E"/>
-          <w:sz w:val="24"/>
-          <w:szCs w:val="24"/>
-          <w:u w:color="24292E"/>
-          <w:lang w:val="nl-NL"/>
-        </w:rPr>
-        <w:t xml:space="preserve"> </w:t>
+        <w:t xml:space="preserve">sieve </w:t>
       </w:r>
       <w:r>
         <w:rPr>
@@ -44953,7 +45211,6 @@
         </w:rPr>
         <w:t xml:space="preserve">__ = </w:t>
       </w:r>
-      <w:proofErr w:type="spellStart"/>
       <w:r>
         <w:rPr>
           <w:rFonts w:ascii="Century Gothic" w:hAnsi="Century Gothic"/>
@@ -44965,21 +45222,7 @@
           <w:u w:color="24292E"/>
           <w:lang w:val="nl-NL"/>
         </w:rPr>
-        <w:t>sieve</w:t>
-      </w:r>
-      <w:proofErr w:type="spellEnd"/>
-      <w:r>
-        <w:rPr>
-          <w:rFonts w:ascii="Century Gothic" w:hAnsi="Century Gothic"/>
-          <w:b/>
-          <w:bCs/>
-          <w:color w:val="24292E"/>
-          <w:sz w:val="24"/>
-          <w:szCs w:val="24"/>
-          <w:u w:color="24292E"/>
-          <w:lang w:val="nl-NL"/>
-        </w:rPr>
-        <w:t xml:space="preserve"> </w:t>
+        <w:t xml:space="preserve">sieve </w:t>
       </w:r>
       <w:r>
         <w:rPr>
@@ -46148,7 +46391,6 @@
         </w:rPr>
         <w:t xml:space="preserve">__ = </w:t>
       </w:r>
-      <w:proofErr w:type="spellStart"/>
       <w:r>
         <w:rPr>
           <w:rFonts w:ascii="Century Gothic" w:hAnsi="Century Gothic"/>
@@ -46160,21 +46402,7 @@
           <w:u w:color="24292E"/>
           <w:lang w:val="nl-NL"/>
         </w:rPr>
-        <w:t>sieve</w:t>
-      </w:r>
-      <w:proofErr w:type="spellEnd"/>
-      <w:r>
-        <w:rPr>
-          <w:rFonts w:ascii="Century Gothic" w:hAnsi="Century Gothic"/>
-          <w:b/>
-          <w:bCs/>
-          <w:color w:val="24292E"/>
-          <w:sz w:val="24"/>
-          <w:szCs w:val="24"/>
-          <w:u w:color="24292E"/>
-          <w:lang w:val="nl-NL"/>
-        </w:rPr>
-        <w:t xml:space="preserve"> </w:t>
+        <w:t xml:space="preserve">sieve </w:t>
       </w:r>
       <w:r>
         <w:rPr>
@@ -47107,23 +47335,13 @@
                 <w:szCs w:val="20"/>
               </w:rPr>
             </w:pPr>
-            <w:proofErr w:type="spellStart"/>
             <w:r>
               <w:rPr>
                 <w:rFonts w:ascii="Courier New" w:hAnsi="Courier New" w:cs="Courier New"/>
                 <w:sz w:val="20"/>
                 <w:szCs w:val="20"/>
               </w:rPr>
-              <w:t>num</w:t>
-            </w:r>
-            <w:proofErr w:type="spellEnd"/>
-            <w:r>
-              <w:rPr>
-                <w:rFonts w:ascii="Courier New" w:hAnsi="Courier New" w:cs="Courier New"/>
-                <w:sz w:val="20"/>
-                <w:szCs w:val="20"/>
-              </w:rPr>
-              <w:t>-max</w:t>
+              <w:t>num-max</w:t>
             </w:r>
           </w:p>
         </w:tc>
@@ -47204,41 +47422,13 @@
                 <w:rFonts w:ascii="Courier New" w:hAnsi="Courier New" w:cs="Courier New"/>
               </w:rPr>
             </w:pPr>
-            <w:proofErr w:type="spellStart"/>
             <w:r>
               <w:rPr>
                 <w:rFonts w:ascii="Courier New" w:hAnsi="Courier New" w:cs="Courier New"/>
                 <w:sz w:val="20"/>
                 <w:szCs w:val="20"/>
               </w:rPr>
-              <w:t>num</w:t>
-            </w:r>
-            <w:proofErr w:type="spellEnd"/>
-            <w:r>
-              <w:rPr>
-                <w:rFonts w:ascii="Courier New" w:hAnsi="Courier New" w:cs="Courier New"/>
-                <w:sz w:val="20"/>
-                <w:szCs w:val="20"/>
-              </w:rPr>
-              <w:t>-</w:t>
-            </w:r>
-            <w:proofErr w:type="gramStart"/>
-            <w:r>
-              <w:rPr>
-                <w:rFonts w:ascii="Courier New" w:hAnsi="Courier New" w:cs="Courier New"/>
-                <w:sz w:val="20"/>
-                <w:szCs w:val="20"/>
-              </w:rPr>
-              <w:t>max(</w:t>
-            </w:r>
-            <w:proofErr w:type="gramEnd"/>
-            <w:r>
-              <w:rPr>
-                <w:rFonts w:ascii="Courier New" w:hAnsi="Courier New" w:cs="Courier New"/>
-                <w:sz w:val="20"/>
-                <w:szCs w:val="20"/>
-              </w:rPr>
-              <w:t>-1, 3)</w:t>
+              <w:t>num-max(-1, 3)</w:t>
             </w:r>
           </w:p>
         </w:tc>
@@ -47369,25 +47559,7 @@
                 <w:sz w:val="20"/>
                 <w:szCs w:val="20"/>
               </w:rPr>
-              <w:t>string-length("</w:t>
-            </w:r>
-            <w:proofErr w:type="spellStart"/>
-            <w:r>
-              <w:rPr>
-                <w:rFonts w:ascii="Courier New" w:hAnsi="Courier New" w:cs="Courier New"/>
-                <w:sz w:val="20"/>
-                <w:szCs w:val="20"/>
-              </w:rPr>
-              <w:t>pyret</w:t>
-            </w:r>
-            <w:proofErr w:type="spellEnd"/>
-            <w:r>
-              <w:rPr>
-                <w:rFonts w:ascii="Courier New" w:hAnsi="Courier New" w:cs="Courier New"/>
-                <w:sz w:val="20"/>
-                <w:szCs w:val="20"/>
-              </w:rPr>
-              <w:t>")</w:t>
+              <w:t>string-length("pyret")</w:t>
             </w:r>
           </w:p>
         </w:tc>
@@ -51375,6 +51547,95 @@
     </w:lvl>
   </w:abstractNum>
   <w:abstractNum w:abstractNumId="24">
+    <w:nsid w:val="5D8037F1"/>
+    <w:multiLevelType w:val="hybridMultilevel"/>
+    <w:tmpl w:val="7FB028CA"/>
+    <w:lvl w:ilvl="0" w:tplc="852C4810">
+      <w:start w:val="1"/>
+      <w:numFmt w:val="decimal"/>
+      <w:lvlText w:val="%1."/>
+      <w:lvlJc w:val="left"/>
+      <w:pPr>
+        <w:ind w:left="720" w:hanging="360"/>
+      </w:pPr>
+      <w:rPr>
+        <w:rFonts w:hint="default"/>
+      </w:rPr>
+    </w:lvl>
+    <w:lvl w:ilvl="1" w:tplc="04090019" w:tentative="1">
+      <w:start w:val="1"/>
+      <w:numFmt w:val="lowerLetter"/>
+      <w:lvlText w:val="%2."/>
+      <w:lvlJc w:val="left"/>
+      <w:pPr>
+        <w:ind w:left="1440" w:hanging="360"/>
+      </w:pPr>
+    </w:lvl>
+    <w:lvl w:ilvl="2" w:tplc="0409001B" w:tentative="1">
+      <w:start w:val="1"/>
+      <w:numFmt w:val="lowerRoman"/>
+      <w:lvlText w:val="%3."/>
+      <w:lvlJc w:val="right"/>
+      <w:pPr>
+        <w:ind w:left="2160" w:hanging="180"/>
+      </w:pPr>
+    </w:lvl>
+    <w:lvl w:ilvl="3" w:tplc="0409000F" w:tentative="1">
+      <w:start w:val="1"/>
+      <w:numFmt w:val="decimal"/>
+      <w:lvlText w:val="%4."/>
+      <w:lvlJc w:val="left"/>
+      <w:pPr>
+        <w:ind w:left="2880" w:hanging="360"/>
+      </w:pPr>
+    </w:lvl>
+    <w:lvl w:ilvl="4" w:tplc="04090019" w:tentative="1">
+      <w:start w:val="1"/>
+      <w:numFmt w:val="lowerLetter"/>
+      <w:lvlText w:val="%5."/>
+      <w:lvlJc w:val="left"/>
+      <w:pPr>
+        <w:ind w:left="3600" w:hanging="360"/>
+      </w:pPr>
+    </w:lvl>
+    <w:lvl w:ilvl="5" w:tplc="0409001B" w:tentative="1">
+      <w:start w:val="1"/>
+      <w:numFmt w:val="lowerRoman"/>
+      <w:lvlText w:val="%6."/>
+      <w:lvlJc w:val="right"/>
+      <w:pPr>
+        <w:ind w:left="4320" w:hanging="180"/>
+      </w:pPr>
+    </w:lvl>
+    <w:lvl w:ilvl="6" w:tplc="0409000F" w:tentative="1">
+      <w:start w:val="1"/>
+      <w:numFmt w:val="decimal"/>
+      <w:lvlText w:val="%7."/>
+      <w:lvlJc w:val="left"/>
+      <w:pPr>
+        <w:ind w:left="5040" w:hanging="360"/>
+      </w:pPr>
+    </w:lvl>
+    <w:lvl w:ilvl="7" w:tplc="04090019" w:tentative="1">
+      <w:start w:val="1"/>
+      <w:numFmt w:val="lowerLetter"/>
+      <w:lvlText w:val="%8."/>
+      <w:lvlJc w:val="left"/>
+      <w:pPr>
+        <w:ind w:left="5760" w:hanging="360"/>
+      </w:pPr>
+    </w:lvl>
+    <w:lvl w:ilvl="8" w:tplc="0409001B" w:tentative="1">
+      <w:start w:val="1"/>
+      <w:numFmt w:val="lowerRoman"/>
+      <w:lvlText w:val="%9."/>
+      <w:lvlJc w:val="right"/>
+      <w:pPr>
+        <w:ind w:left="6480" w:hanging="180"/>
+      </w:pPr>
+    </w:lvl>
+  </w:abstractNum>
+  <w:abstractNum w:abstractNumId="25">
     <w:nsid w:val="62CD1D74"/>
     <w:multiLevelType w:val="hybridMultilevel"/>
     <w:tmpl w:val="65002CAA"/>
@@ -51460,7 +51721,7 @@
       </w:pPr>
     </w:lvl>
   </w:abstractNum>
-  <w:abstractNum w:abstractNumId="25">
+  <w:abstractNum w:abstractNumId="26">
     <w:nsid w:val="63F74BD3"/>
     <w:multiLevelType w:val="hybridMultilevel"/>
     <w:tmpl w:val="68005D02"/>
@@ -51573,13 +51834,13 @@
       </w:rPr>
     </w:lvl>
   </w:abstractNum>
-  <w:abstractNum w:abstractNumId="26">
+  <w:abstractNum w:abstractNumId="27">
     <w:nsid w:val="700538A0"/>
     <w:multiLevelType w:val="hybridMultilevel"/>
     <w:tmpl w:val="2446DBF6"/>
     <w:numStyleLink w:val="ImportedStyle2"/>
   </w:abstractNum>
-  <w:abstractNum w:abstractNumId="27">
+  <w:abstractNum w:abstractNumId="28">
     <w:nsid w:val="73C40808"/>
     <w:multiLevelType w:val="hybridMultilevel"/>
     <w:tmpl w:val="72661BA4"/>
@@ -51692,7 +51953,7 @@
       </w:rPr>
     </w:lvl>
   </w:abstractNum>
-  <w:abstractNum w:abstractNumId="28">
+  <w:abstractNum w:abstractNumId="29">
     <w:nsid w:val="7919783B"/>
     <w:multiLevelType w:val="hybridMultilevel"/>
     <w:tmpl w:val="A148CABC"/>
@@ -51781,7 +52042,7 @@
       </w:pPr>
     </w:lvl>
   </w:abstractNum>
-  <w:abstractNum w:abstractNumId="29">
+  <w:abstractNum w:abstractNumId="30">
     <w:nsid w:val="796B59EC"/>
     <w:multiLevelType w:val="hybridMultilevel"/>
     <w:tmpl w:val="F3909D28"/>
@@ -51904,10 +52165,10 @@
     <w:abstractNumId w:val="15"/>
   </w:num>
   <w:num w:numId="4">
-    <w:abstractNumId w:val="26"/>
+    <w:abstractNumId w:val="27"/>
   </w:num>
   <w:num w:numId="5">
-    <w:abstractNumId w:val="27"/>
+    <w:abstractNumId w:val="28"/>
   </w:num>
   <w:num w:numId="6">
     <w:abstractNumId w:val="16"/>
@@ -51937,7 +52198,7 @@
     <w:abstractNumId w:val="12"/>
   </w:num>
   <w:num w:numId="15">
-    <w:abstractNumId w:val="28"/>
+    <w:abstractNumId w:val="29"/>
   </w:num>
   <w:num w:numId="16">
     <w:abstractNumId w:val="0"/>
@@ -51949,7 +52210,7 @@
     <w:abstractNumId w:val="10"/>
   </w:num>
   <w:num w:numId="19">
-    <w:abstractNumId w:val="29"/>
+    <w:abstractNumId w:val="30"/>
   </w:num>
   <w:num w:numId="20">
     <w:abstractNumId w:val="3"/>
@@ -51967,7 +52228,7 @@
     <w:abstractNumId w:val="17"/>
   </w:num>
   <w:num w:numId="25">
-    <w:abstractNumId w:val="25"/>
+    <w:abstractNumId w:val="26"/>
   </w:num>
   <w:num w:numId="26">
     <w:abstractNumId w:val="14"/>
@@ -51982,6 +52243,9 @@
     <w:abstractNumId w:val="21"/>
   </w:num>
   <w:num w:numId="30">
+    <w:abstractNumId w:val="25"/>
+  </w:num>
+  <w:num w:numId="31">
     <w:abstractNumId w:val="24"/>
   </w:num>
 </w:numbering>

</xml_diff>